<commit_message>
more responsiveness to nav
</commit_message>
<xml_diff>
--- a/assets/Resume.docx
+++ b/assets/Resume.docx
@@ -8,10 +8,10 @@
         <w:tblpPr w:leftFromText="180" w:rightFromText="180" w:vertAnchor="text" w:horzAnchor="margin" w:tblpY="-194"/>
         <w:tblW w:w="0" w:type="auto"/>
         <w:tblBorders>
-          <w:top w:val="none" w:sz="0" w:space="0" w:color="auto"/>
-          <w:left w:val="none" w:sz="0" w:space="0" w:color="auto"/>
-          <w:bottom w:val="none" w:sz="0" w:space="0" w:color="auto"/>
-          <w:right w:val="none" w:sz="0" w:space="0" w:color="auto"/>
+          <w:top w:val="none" w:color="auto" w:sz="0" w:space="0"/>
+          <w:left w:val="none" w:color="auto" w:sz="0" w:space="0"/>
+          <w:bottom w:val="none" w:color="auto" w:sz="0" w:space="0"/>
+          <w:right w:val="none" w:color="auto" w:sz="0" w:space="0"/>
         </w:tblBorders>
         <w:tblLook w:val="04A0" w:firstRow="1" w:lastRow="0" w:firstColumn="1" w:lastColumn="0" w:noHBand="0" w:noVBand="1"/>
       </w:tblPr>
@@ -23,14 +23,15 @@
         <w:tc>
           <w:tcPr>
             <w:tcW w:w="7758" w:type="dxa"/>
+            <w:tcMar/>
           </w:tcPr>
-          <w:p>
+          <w:p w14:noSpellErr="1">
             <w:pPr>
               <w:pStyle w:val="NoSpacing"/>
               <w:jc w:val="right"/>
               <w:rPr>
                 <w:rFonts w:ascii="Copperplate Gothic Bold" w:hAnsi="Copperplate Gothic Bold"/>
-                <w:color w:val="FFFFFF" w:themeColor="background1"/>
+                <w:color w:val="auto" w:themeColor="background1"/>
                 <w:sz w:val="72"/>
                 <w:szCs w:val="72"/>
                 <w14:textOutline w14:w="9525" w14:cap="rnd" w14:cmpd="sng" w14:algn="ctr">
@@ -45,7 +46,7 @@
             <w:r>
               <w:rPr>
                 <w:rFonts w:ascii="Copperplate Gothic Bold" w:hAnsi="Copperplate Gothic Bold"/>
-                <w:color w:val="FFFFFF" w:themeColor="background1"/>
+                <w:color w:val="auto" w:themeColor="background1"/>
                 <w:sz w:val="72"/>
                 <w:szCs w:val="72"/>
                 <w14:textOutline w14:w="9525" w14:cap="rnd" w14:cmpd="sng" w14:algn="ctr">
@@ -63,40 +64,59 @@
         <w:tc>
           <w:tcPr>
             <w:tcW w:w="3258" w:type="dxa"/>
+            <w:tcMar/>
           </w:tcPr>
-          <w:p>
+          <w:p w14:noSpellErr="1">
             <w:pPr>
               <w:pStyle w:val="NoSpacing"/>
+              <w:rPr>
+                <w:color w:val="auto"/>
+              </w:rPr>
             </w:pPr>
             <w:r>
+              <w:rPr>
+                <w:color w:val="auto"/>
+              </w:rPr>
               <w:t>RYANJTAM@GMAIL.COM</w:t>
             </w:r>
           </w:p>
-          <w:p>
+          <w:p w14:noSpellErr="1">
             <w:pPr>
               <w:pStyle w:val="NoSpacing"/>
+              <w:rPr>
+                <w:color w:val="auto"/>
+              </w:rPr>
             </w:pPr>
             <w:r>
+              <w:rPr>
+                <w:color w:val="auto"/>
+              </w:rPr>
               <w:t>(206) 673 - 7851</w:t>
             </w:r>
           </w:p>
-          <w:p>
+          <w:p w14:noSpellErr="1">
             <w:pPr>
               <w:pStyle w:val="NoSpacing"/>
+              <w:rPr>
+                <w:color w:val="auto"/>
+              </w:rPr>
             </w:pPr>
             <w:r>
+              <w:rPr>
+                <w:color w:val="auto"/>
+              </w:rPr>
               <w:t>Shoreline, WA</w:t>
             </w:r>
           </w:p>
         </w:tc>
       </w:tr>
     </w:tbl>
-    <w:p>
+    <w:p w14:noSpellErr="1">
       <w:pPr>
         <w:pStyle w:val="NoSpacing"/>
         <w:rPr>
           <w:rFonts w:ascii="Copperplate Gothic Bold" w:hAnsi="Copperplate Gothic Bold"/>
-          <w:color w:val="FFFFFF" w:themeColor="background1"/>
+          <w:color w:val="auto" w:themeColor="background1"/>
           <w:sz w:val="16"/>
           <w:szCs w:val="16"/>
           <w14:textOutline w14:w="9525" w14:cap="rnd" w14:cmpd="sng" w14:algn="ctr">
@@ -109,9 +129,56 @@
         </w:rPr>
       </w:pPr>
     </w:p>
-    <w:p>
+    <w:p w14:noSpellErr="1">
       <w:pPr>
         <w:pStyle w:val="NoSpacing"/>
+        <w:rPr>
+          <w:rFonts w:ascii="Impact" w:hAnsi="Impact"/>
+          <w:color w:val="auto" w:themeColor="background1"/>
+          <w:sz w:val="40"/>
+          <w:szCs w:val="40"/>
+          <w14:textOutline w14:w="9525" w14:cap="rnd" w14:cmpd="sng" w14:algn="ctr">
+            <w14:solidFill>
+              <w14:srgbClr w14:val="000000"/>
+            </w14:solidFill>
+            <w14:prstDash w14:val="solid"/>
+            <w14:bevel/>
+          </w14:textOutline>
+        </w:rPr>
+      </w:pPr>
+      <w:r>
+        <w:rPr>
+          <w:rFonts w:ascii="Copperplate Gothic Bold" w:hAnsi="Copperplate Gothic Bold"/>
+          <w:color w:val="auto" w:themeColor="background1"/>
+          <w:sz w:val="40"/>
+          <w:szCs w:val="40"/>
+          <w14:textOutline w14:w="9525" w14:cap="rnd" w14:cmpd="sng" w14:algn="ctr">
+            <w14:solidFill>
+              <w14:srgbClr w14:val="000000"/>
+            </w14:solidFill>
+            <w14:prstDash w14:val="solid"/>
+            <w14:bevel/>
+          </w14:textOutline>
+        </w:rPr>
+        <w:t>Education:</w:t>
+      </w:r>
+      <w:r>
+        <w:rPr>
+          <w:rFonts w:ascii="Impact" w:hAnsi="Impact"/>
+          <w:color w:val="auto" w:themeColor="background1"/>
+          <w:sz w:val="40"/>
+          <w:szCs w:val="40"/>
+          <w14:textOutline w14:w="9525" w14:cap="rnd" w14:cmpd="sng" w14:algn="ctr">
+            <w14:solidFill>
+              <w14:srgbClr w14:val="000000"/>
+            </w14:solidFill>
+            <w14:prstDash w14:val="solid"/>
+            <w14:bevel/>
+          </w14:textOutline>
+        </w:rPr>
+        <w:t xml:space="preserve"> </w:t>
+      </w:r>
+      <w:r>
         <w:rPr>
           <w:rFonts w:ascii="Impact" w:hAnsi="Impact"/>
           <w:color w:val="FFFFFF" w:themeColor="background1"/>
@@ -125,22 +192,7 @@
             <w14:bevel/>
           </w14:textOutline>
         </w:rPr>
-      </w:pPr>
-      <w:r>
-        <w:rPr>
-          <w:rFonts w:ascii="Copperplate Gothic Bold" w:hAnsi="Copperplate Gothic Bold"/>
-          <w:color w:val="FFFFFF" w:themeColor="background1"/>
-          <w:sz w:val="40"/>
-          <w:szCs w:val="40"/>
-          <w14:textOutline w14:w="9525" w14:cap="rnd" w14:cmpd="sng" w14:algn="ctr">
-            <w14:solidFill>
-              <w14:srgbClr w14:val="000000"/>
-            </w14:solidFill>
-            <w14:prstDash w14:val="solid"/>
-            <w14:bevel/>
-          </w14:textOutline>
-        </w:rPr>
-        <w:t>Education:</w:t>
+        <w:tab/>
       </w:r>
       <w:r>
         <w:rPr>
@@ -156,7 +208,688 @@
             <w14:bevel/>
           </w14:textOutline>
         </w:rPr>
+        <w:tab/>
+      </w:r>
+    </w:p>
+    <w:p w14:noSpellErr="1">
+      <w:pPr>
+        <w:pStyle w:val="NoSpacing"/>
+        <w:ind w:firstLine="720"/>
+        <w:rPr>
+          <w:rFonts w:ascii="Impact" w:hAnsi="Impact"/>
+          <w:color w:val="auto" w:themeColor="background1"/>
+          <w:sz w:val="40"/>
+          <w:szCs w:val="40"/>
+          <w14:textOutline w14:w="9525" w14:cap="rnd" w14:cmpd="sng" w14:algn="ctr">
+            <w14:solidFill>
+              <w14:srgbClr w14:val="000000"/>
+            </w14:solidFill>
+            <w14:prstDash w14:val="solid"/>
+            <w14:bevel/>
+          </w14:textOutline>
+        </w:rPr>
+      </w:pPr>
+      <w:r>
+        <w:rPr>
+          <w:color w:val="auto"/>
+        </w:rPr>
+        <w:t>University of Washington – 2007</w:t>
+      </w:r>
+      <w:r>
+        <w:rPr>
+          <w:color w:val="auto"/>
+        </w:rPr>
+        <w:t xml:space="preserve"> to 2011</w:t>
+      </w:r>
+      <w:r>
+        <w:rPr>
+          <w:color w:val="auto"/>
+        </w:rPr>
+        <w:t>, 2019-2020</w:t>
+      </w:r>
+    </w:p>
+    <w:p>
+      <w:pPr>
+        <w:pStyle w:val="NoSpacing"/>
+        <w:numPr>
+          <w:ilvl w:val="0"/>
+          <w:numId w:val="10"/>
+        </w:numPr>
+        <w:rPr>
+          <w:color w:val="000000" w:themeColor="text1" w:themeTint="FF" w:themeShade="FF"/>
+        </w:rPr>
+      </w:pPr>
+      <w:proofErr w:type="gramStart"/>
+      <w:r>
+        <w:rPr>
+          <w:color w:val="auto"/>
+        </w:rPr>
+        <w:t>B</w:t>
+      </w:r>
+      <w:r>
+        <w:rPr>
+          <w:color w:val="auto"/>
+        </w:rPr>
+        <w:t>achelors</w:t>
+      </w:r>
+      <w:proofErr w:type="gramEnd"/>
+      <w:r>
+        <w:rPr>
+          <w:color w:val="auto"/>
+        </w:rPr>
+        <w:t xml:space="preserve"> of </w:t>
+      </w:r>
+      <w:r>
+        <w:rPr>
+          <w:color w:val="auto"/>
+        </w:rPr>
+        <w:t>S</w:t>
+      </w:r>
+      <w:r>
+        <w:rPr>
+          <w:color w:val="auto"/>
+        </w:rPr>
+        <w:t>cience</w:t>
+      </w:r>
+      <w:r>
+        <w:rPr>
+          <w:color w:val="auto"/>
+        </w:rPr>
+        <w:t xml:space="preserve"> in</w:t>
+      </w:r>
+      <w:r>
+        <w:rPr>
+          <w:color w:val="auto"/>
+        </w:rPr>
+        <w:t xml:space="preserve"> Psychology</w:t>
+      </w:r>
+    </w:p>
+    <w:p w14:noSpellErr="1">
+      <w:pPr>
+        <w:pStyle w:val="NoSpacing"/>
+        <w:numPr>
+          <w:ilvl w:val="0"/>
+          <w:numId w:val="10"/>
+        </w:numPr>
+        <w:rPr>
+          <w:color w:val="000000" w:themeColor="text1" w:themeTint="FF" w:themeShade="FF"/>
+        </w:rPr>
+      </w:pPr>
+      <w:r>
+        <w:rPr>
+          <w:color w:val="auto"/>
+        </w:rPr>
+        <w:t>Coding Bootcamp</w:t>
+      </w:r>
+      <w:r>
+        <w:rPr>
+          <w:color w:val="auto"/>
+        </w:rPr>
         <w:t xml:space="preserve"> </w:t>
+      </w:r>
+      <w:r>
+        <w:rPr>
+          <w:color w:val="auto"/>
+        </w:rPr>
+        <w:t xml:space="preserve">– </w:t>
+      </w:r>
+      <w:r>
+        <w:rPr>
+          <w:color w:val="auto"/>
+        </w:rPr>
+        <w:t>Full Stack Program</w:t>
+      </w:r>
+    </w:p>
+    <w:p w14:noSpellErr="1">
+      <w:pPr>
+        <w:pStyle w:val="NoSpacing"/>
+        <w:ind w:left="1080"/>
+        <w:rPr>
+          <w:color w:val="auto"/>
+          <w:sz w:val="16"/>
+          <w:szCs w:val="16"/>
+        </w:rPr>
+      </w:pPr>
+    </w:p>
+    <w:p w14:noSpellErr="1">
+      <w:pPr>
+        <w:pStyle w:val="NoSpacing"/>
+        <w:rPr>
+          <w:rFonts w:ascii="Cooper Black" w:hAnsi="Cooper Black" w:cs="Calibri" w:cstheme="minorAscii"/>
+          <w:color w:val="auto" w:themeColor="background1"/>
+          <w:sz w:val="40"/>
+          <w:szCs w:val="40"/>
+          <w14:textOutline w14:w="9525" w14:cap="rnd" w14:cmpd="sng" w14:algn="ctr">
+            <w14:solidFill>
+              <w14:srgbClr w14:val="000000"/>
+            </w14:solidFill>
+            <w14:prstDash w14:val="solid"/>
+            <w14:bevel/>
+          </w14:textOutline>
+        </w:rPr>
+      </w:pPr>
+      <w:r>
+        <w:rPr>
+          <w:rFonts w:ascii="Copperplate Gothic Bold" w:hAnsi="Copperplate Gothic Bold" w:cs="Calibri" w:cstheme="minorAscii"/>
+          <w:color w:val="auto" w:themeColor="background1"/>
+          <w:sz w:val="38"/>
+          <w:szCs w:val="38"/>
+          <w14:textOutline w14:w="9525" w14:cap="rnd" w14:cmpd="sng" w14:algn="ctr">
+            <w14:solidFill>
+              <w14:srgbClr w14:val="000000"/>
+            </w14:solidFill>
+            <w14:prstDash w14:val="solid"/>
+            <w14:bevel/>
+          </w14:textOutline>
+        </w:rPr>
+        <w:t>Work Experience</w:t>
+      </w:r>
+      <w:r>
+        <w:rPr>
+          <w:rFonts w:ascii="Copperplate Gothic Bold" w:hAnsi="Copperplate Gothic Bold" w:cs="Calibri" w:cstheme="minorAscii"/>
+          <w:color w:val="auto" w:themeColor="background1"/>
+          <w:sz w:val="40"/>
+          <w:szCs w:val="40"/>
+          <w14:textOutline w14:w="9525" w14:cap="rnd" w14:cmpd="sng" w14:algn="ctr">
+            <w14:solidFill>
+              <w14:srgbClr w14:val="000000"/>
+            </w14:solidFill>
+            <w14:prstDash w14:val="solid"/>
+            <w14:bevel/>
+          </w14:textOutline>
+        </w:rPr>
+        <w:t>:</w:t>
+      </w:r>
+      <w:r>
+        <w:rPr>
+          <w:rFonts w:ascii="Copperplate Gothic Bold" w:hAnsi="Copperplate Gothic Bold" w:cstheme="minorHAnsi"/>
+          <w:color w:val="FFFFFF" w:themeColor="background1"/>
+          <w:sz w:val="40"/>
+          <w:szCs w:val="40"/>
+          <w14:textOutline w14:w="9525" w14:cap="rnd" w14:cmpd="sng" w14:algn="ctr">
+            <w14:solidFill>
+              <w14:srgbClr w14:val="000000"/>
+            </w14:solidFill>
+            <w14:prstDash w14:val="solid"/>
+            <w14:bevel/>
+          </w14:textOutline>
+        </w:rPr>
+        <w:tab/>
+      </w:r>
+      <w:r>
+        <w:rPr>
+          <w:rFonts w:ascii="Cooper Black" w:hAnsi="Cooper Black" w:cstheme="minorHAnsi"/>
+          <w:color w:val="FFFFFF" w:themeColor="background1"/>
+          <w:sz w:val="40"/>
+          <w:szCs w:val="40"/>
+          <w14:textOutline w14:w="9525" w14:cap="rnd" w14:cmpd="sng" w14:algn="ctr">
+            <w14:solidFill>
+              <w14:srgbClr w14:val="000000"/>
+            </w14:solidFill>
+            <w14:prstDash w14:val="solid"/>
+            <w14:bevel/>
+          </w14:textOutline>
+        </w:rPr>
+        <w:tab/>
+      </w:r>
+    </w:p>
+    <w:p w14:noSpellErr="1">
+      <w:pPr>
+        <w:pStyle w:val="NoSpacing"/>
+        <w:ind w:firstLine="720"/>
+        <w:rPr>
+          <w:color w:val="auto"/>
+        </w:rPr>
+      </w:pPr>
+      <w:r>
+        <w:rPr>
+          <w:color w:val="auto"/>
+        </w:rPr>
+        <w:t xml:space="preserve">- </w:t>
+      </w:r>
+      <w:r>
+        <w:rPr>
+          <w:color w:val="auto"/>
+        </w:rPr>
+        <w:t xml:space="preserve">     </w:t>
+      </w:r>
+      <w:r>
+        <w:rPr>
+          <w:color w:val="auto"/>
+        </w:rPr>
+        <w:t>1</w:t>
+      </w:r>
+      <w:r>
+        <w:rPr>
+          <w:color w:val="auto"/>
+        </w:rPr>
+        <w:t>1</w:t>
+      </w:r>
+      <w:r>
+        <w:rPr>
+          <w:color w:val="auto"/>
+        </w:rPr>
+        <w:t xml:space="preserve"> years of </w:t>
+      </w:r>
+      <w:r>
+        <w:rPr>
+          <w:b w:val="1"/>
+          <w:bCs w:val="1"/>
+          <w:color w:val="auto"/>
+        </w:rPr>
+        <w:t>Quality Assurance</w:t>
+      </w:r>
+      <w:r>
+        <w:rPr>
+          <w:color w:val="auto"/>
+        </w:rPr>
+        <w:t xml:space="preserve"> </w:t>
+      </w:r>
+      <w:r>
+        <w:rPr>
+          <w:color w:val="auto"/>
+        </w:rPr>
+        <w:t>experience</w:t>
+      </w:r>
+    </w:p>
+    <w:p w14:noSpellErr="1">
+      <w:pPr>
+        <w:pStyle w:val="NoSpacing"/>
+        <w:numPr>
+          <w:ilvl w:val="0"/>
+          <w:numId w:val="8"/>
+        </w:numPr>
+        <w:tabs>
+          <w:tab w:val="left" w:pos="2880"/>
+        </w:tabs>
+        <w:rPr>
+          <w:color w:val="000000" w:themeColor="text1" w:themeTint="FF" w:themeShade="FF"/>
+        </w:rPr>
+      </w:pPr>
+      <w:r>
+        <w:rPr>
+          <w:color w:val="auto"/>
+        </w:rPr>
+        <w:t>6</w:t>
+      </w:r>
+      <w:r>
+        <w:rPr>
+          <w:color w:val="auto"/>
+        </w:rPr>
+        <w:t xml:space="preserve"> years of </w:t>
+      </w:r>
+      <w:r>
+        <w:rPr>
+          <w:b w:val="1"/>
+          <w:bCs w:val="1"/>
+          <w:color w:val="auto"/>
+        </w:rPr>
+        <w:t>Recruiting and Payroll Administration</w:t>
+      </w:r>
+      <w:r>
+        <w:rPr>
+          <w:color w:val="auto"/>
+        </w:rPr>
+        <w:t xml:space="preserve"> experience. </w:t>
+      </w:r>
+    </w:p>
+    <w:p w14:noSpellErr="1">
+      <w:pPr>
+        <w:pStyle w:val="NoSpacing"/>
+        <w:numPr>
+          <w:ilvl w:val="0"/>
+          <w:numId w:val="8"/>
+        </w:numPr>
+        <w:tabs>
+          <w:tab w:val="left" w:pos="2880"/>
+        </w:tabs>
+        <w:rPr>
+          <w:color w:val="000000" w:themeColor="text1" w:themeTint="FF" w:themeShade="FF"/>
+        </w:rPr>
+      </w:pPr>
+      <w:r>
+        <w:rPr>
+          <w:color w:val="auto"/>
+        </w:rPr>
+        <w:t xml:space="preserve">6 years of </w:t>
+      </w:r>
+      <w:r>
+        <w:rPr>
+          <w:b w:val="1"/>
+          <w:bCs w:val="1"/>
+          <w:color w:val="auto"/>
+        </w:rPr>
+        <w:t>SEO / Online Marketing</w:t>
+      </w:r>
+      <w:r>
+        <w:rPr>
+          <w:color w:val="auto"/>
+        </w:rPr>
+        <w:t xml:space="preserve"> experience</w:t>
+      </w:r>
+    </w:p>
+    <w:p w14:noSpellErr="1">
+      <w:pPr>
+        <w:pStyle w:val="NoSpacing"/>
+        <w:numPr>
+          <w:ilvl w:val="0"/>
+          <w:numId w:val="8"/>
+        </w:numPr>
+        <w:tabs>
+          <w:tab w:val="left" w:pos="2880"/>
+        </w:tabs>
+        <w:rPr>
+          <w:color w:val="000000" w:themeColor="text1" w:themeTint="FF" w:themeShade="FF"/>
+        </w:rPr>
+      </w:pPr>
+      <w:r>
+        <w:rPr>
+          <w:color w:val="auto"/>
+        </w:rPr>
+        <w:t>4</w:t>
+      </w:r>
+      <w:r>
+        <w:rPr>
+          <w:color w:val="auto"/>
+        </w:rPr>
+        <w:t xml:space="preserve"> </w:t>
+      </w:r>
+      <w:r>
+        <w:rPr>
+          <w:color w:val="auto"/>
+        </w:rPr>
+        <w:t xml:space="preserve">years of </w:t>
+      </w:r>
+      <w:r>
+        <w:rPr>
+          <w:b w:val="1"/>
+          <w:bCs w:val="1"/>
+          <w:color w:val="auto"/>
+        </w:rPr>
+        <w:t xml:space="preserve">Project </w:t>
+      </w:r>
+      <w:r>
+        <w:rPr>
+          <w:b w:val="1"/>
+          <w:bCs w:val="1"/>
+          <w:color w:val="auto"/>
+        </w:rPr>
+        <w:t>Planning</w:t>
+      </w:r>
+      <w:r>
+        <w:rPr>
+          <w:color w:val="auto"/>
+        </w:rPr>
+        <w:t xml:space="preserve"> experience</w:t>
+      </w:r>
+    </w:p>
+    <w:p w14:noSpellErr="1">
+      <w:pPr>
+        <w:pStyle w:val="NoSpacing"/>
+        <w:numPr>
+          <w:ilvl w:val="0"/>
+          <w:numId w:val="8"/>
+        </w:numPr>
+        <w:rPr>
+          <w:color w:val="000000" w:themeColor="text1" w:themeTint="FF" w:themeShade="FF"/>
+        </w:rPr>
+      </w:pPr>
+      <w:r>
+        <w:rPr>
+          <w:color w:val="auto"/>
+        </w:rPr>
+        <w:t xml:space="preserve">4 </w:t>
+      </w:r>
+      <w:r>
+        <w:rPr>
+          <w:color w:val="auto"/>
+        </w:rPr>
+        <w:t xml:space="preserve">years of </w:t>
+      </w:r>
+      <w:r>
+        <w:rPr>
+          <w:b w:val="1"/>
+          <w:bCs w:val="1"/>
+          <w:color w:val="auto"/>
+        </w:rPr>
+        <w:t>Executive</w:t>
+      </w:r>
+      <w:r>
+        <w:rPr>
+          <w:color w:val="auto"/>
+        </w:rPr>
+        <w:t xml:space="preserve"> </w:t>
+      </w:r>
+      <w:r>
+        <w:rPr>
+          <w:b w:val="1"/>
+          <w:bCs w:val="1"/>
+          <w:color w:val="auto"/>
+        </w:rPr>
+        <w:t>Reporting</w:t>
+      </w:r>
+      <w:r>
+        <w:rPr>
+          <w:color w:val="auto"/>
+        </w:rPr>
+        <w:t xml:space="preserve"> experience</w:t>
+      </w:r>
+    </w:p>
+    <w:p w14:noSpellErr="1">
+      <w:pPr>
+        <w:pStyle w:val="NoSpacing"/>
+        <w:ind w:left="1080"/>
+        <w:rPr>
+          <w:color w:val="auto"/>
+        </w:rPr>
+      </w:pPr>
+    </w:p>
+    <w:p w14:noSpellErr="1">
+      <w:pPr>
+        <w:pStyle w:val="NoSpacing"/>
+        <w:tabs>
+          <w:tab w:val="left" w:pos="2880"/>
+        </w:tabs>
+        <w:rPr>
+          <w:rFonts w:ascii="Copperplate Gothic Bold" w:hAnsi="Copperplate Gothic Bold"/>
+          <w:color w:val="auto" w:themeColor="background1"/>
+          <w:sz w:val="36"/>
+          <w:szCs w:val="36"/>
+          <w14:textOutline w14:w="9525" w14:cap="rnd" w14:cmpd="sng" w14:algn="ctr">
+            <w14:solidFill>
+              <w14:srgbClr w14:val="000000"/>
+            </w14:solidFill>
+            <w14:prstDash w14:val="solid"/>
+            <w14:bevel/>
+          </w14:textOutline>
+        </w:rPr>
+      </w:pPr>
+      <w:r>
+        <w:rPr>
+          <w:rFonts w:ascii="Copperplate Gothic Bold" w:hAnsi="Copperplate Gothic Bold"/>
+          <w:color w:val="auto" w:themeColor="background1"/>
+          <w:sz w:val="36"/>
+          <w:szCs w:val="36"/>
+          <w14:textOutline w14:w="9525" w14:cap="rnd" w14:cmpd="sng" w14:algn="ctr">
+            <w14:solidFill>
+              <w14:srgbClr w14:val="000000"/>
+            </w14:solidFill>
+            <w14:prstDash w14:val="solid"/>
+            <w14:bevel/>
+          </w14:textOutline>
+        </w:rPr>
+        <w:t>Personal Traits</w:t>
+      </w:r>
+      <w:r>
+        <w:rPr>
+          <w:rFonts w:ascii="Copperplate Gothic Bold" w:hAnsi="Copperplate Gothic Bold"/>
+          <w:color w:val="auto" w:themeColor="background1"/>
+          <w:sz w:val="36"/>
+          <w:szCs w:val="36"/>
+          <w14:textOutline w14:w="9525" w14:cap="rnd" w14:cmpd="sng" w14:algn="ctr">
+            <w14:solidFill>
+              <w14:srgbClr w14:val="000000"/>
+            </w14:solidFill>
+            <w14:prstDash w14:val="solid"/>
+            <w14:bevel/>
+          </w14:textOutline>
+        </w:rPr>
+        <w:t>:</w:t>
+      </w:r>
+    </w:p>
+    <w:p w14:noSpellErr="1">
+      <w:pPr>
+        <w:pStyle w:val="NoSpacing"/>
+        <w:numPr>
+          <w:ilvl w:val="0"/>
+          <w:numId w:val="8"/>
+        </w:numPr>
+        <w:rPr>
+          <w:color w:val="000000" w:themeColor="text1" w:themeTint="FF" w:themeShade="FF"/>
+        </w:rPr>
+      </w:pPr>
+      <w:r>
+        <w:rPr>
+          <w:color w:val="auto"/>
+        </w:rPr>
+        <w:t xml:space="preserve">Lifelong learning and </w:t>
+      </w:r>
+      <w:r>
+        <w:rPr>
+          <w:color w:val="auto"/>
+        </w:rPr>
+        <w:t xml:space="preserve">always driven for </w:t>
+      </w:r>
+      <w:r>
+        <w:rPr>
+          <w:color w:val="auto"/>
+        </w:rPr>
+        <w:t>self-improvement</w:t>
+      </w:r>
+    </w:p>
+    <w:p w14:noSpellErr="1">
+      <w:pPr>
+        <w:pStyle w:val="NoSpacing"/>
+        <w:numPr>
+          <w:ilvl w:val="0"/>
+          <w:numId w:val="8"/>
+        </w:numPr>
+        <w:rPr>
+          <w:color w:val="000000" w:themeColor="text1" w:themeTint="FF" w:themeShade="FF"/>
+        </w:rPr>
+      </w:pPr>
+      <w:r>
+        <w:rPr>
+          <w:color w:val="auto"/>
+        </w:rPr>
+        <w:t>L</w:t>
+      </w:r>
+      <w:r>
+        <w:rPr>
+          <w:color w:val="auto"/>
+        </w:rPr>
+        <w:t>ogi</w:t>
+      </w:r>
+      <w:r>
+        <w:rPr>
+          <w:color w:val="auto"/>
+        </w:rPr>
+        <w:t>cally and technically inclined</w:t>
+      </w:r>
+    </w:p>
+    <w:p w14:noSpellErr="1">
+      <w:pPr>
+        <w:pStyle w:val="NoSpacing"/>
+        <w:numPr>
+          <w:ilvl w:val="0"/>
+          <w:numId w:val="8"/>
+        </w:numPr>
+        <w:rPr>
+          <w:color w:val="000000" w:themeColor="text1" w:themeTint="FF" w:themeShade="FF"/>
+        </w:rPr>
+      </w:pPr>
+      <w:r>
+        <w:rPr>
+          <w:color w:val="auto"/>
+        </w:rPr>
+        <w:t xml:space="preserve">Decisions are always data driven </w:t>
+      </w:r>
+    </w:p>
+    <w:p w14:noSpellErr="1">
+      <w:pPr>
+        <w:pStyle w:val="NoSpacing"/>
+        <w:rPr>
+          <w:color w:val="auto"/>
+        </w:rPr>
+      </w:pPr>
+    </w:p>
+    <w:p w14:noSpellErr="1">
+      <w:pPr>
+        <w:pStyle w:val="NoSpacing"/>
+        <w:tabs>
+          <w:tab w:val="left" w:pos="2880"/>
+        </w:tabs>
+        <w:rPr>
+          <w:rFonts w:ascii="Impact" w:hAnsi="Impact"/>
+          <w:color w:val="auto" w:themeColor="background1"/>
+          <w:sz w:val="40"/>
+          <w:szCs w:val="40"/>
+          <w14:textOutline w14:w="9525" w14:cap="rnd" w14:cmpd="sng" w14:algn="ctr">
+            <w14:solidFill>
+              <w14:srgbClr w14:val="000000"/>
+            </w14:solidFill>
+            <w14:prstDash w14:val="solid"/>
+            <w14:bevel/>
+          </w14:textOutline>
+        </w:rPr>
+      </w:pPr>
+      <w:r>
+        <w:rPr>
+          <w:rFonts w:ascii="Copperplate Gothic Bold" w:hAnsi="Copperplate Gothic Bold"/>
+          <w:color w:val="auto" w:themeColor="background1"/>
+          <w:sz w:val="38"/>
+          <w:szCs w:val="38"/>
+          <w14:textOutline w14:w="9525" w14:cap="rnd" w14:cmpd="sng" w14:algn="ctr">
+            <w14:solidFill>
+              <w14:srgbClr w14:val="000000"/>
+            </w14:solidFill>
+            <w14:prstDash w14:val="solid"/>
+            <w14:bevel/>
+          </w14:textOutline>
+        </w:rPr>
+        <w:t>Work History</w:t>
+      </w:r>
+      <w:r>
+        <w:rPr>
+          <w:rFonts w:ascii="Copperplate Gothic Bold" w:hAnsi="Copperplate Gothic Bold"/>
+          <w:color w:val="auto" w:themeColor="background1"/>
+          <w:sz w:val="38"/>
+          <w:szCs w:val="38"/>
+          <w14:textOutline w14:w="9525" w14:cap="rnd" w14:cmpd="sng" w14:algn="ctr">
+            <w14:solidFill>
+              <w14:srgbClr w14:val="000000"/>
+            </w14:solidFill>
+            <w14:prstDash w14:val="solid"/>
+            <w14:bevel/>
+          </w14:textOutline>
+        </w:rPr>
+        <w:t>:</w:t>
+      </w:r>
+      <w:r>
+        <w:rPr>
+          <w:rFonts w:ascii="Impact" w:hAnsi="Impact"/>
+          <w:color w:val="auto" w:themeColor="background1"/>
+          <w:sz w:val="40"/>
+          <w:szCs w:val="40"/>
+          <w14:textOutline w14:w="9525" w14:cap="rnd" w14:cmpd="sng" w14:algn="ctr">
+            <w14:solidFill>
+              <w14:srgbClr w14:val="000000"/>
+            </w14:solidFill>
+            <w14:prstDash w14:val="solid"/>
+            <w14:bevel/>
+          </w14:textOutline>
+        </w:rPr>
+        <w:t xml:space="preserve">     </w:t>
       </w:r>
       <w:r>
         <w:rPr>
@@ -174,933 +907,667 @@
         </w:rPr>
         <w:tab/>
       </w:r>
-      <w:r>
-        <w:rPr>
-          <w:rFonts w:ascii="Impact" w:hAnsi="Impact"/>
-          <w:color w:val="FFFFFF" w:themeColor="background1"/>
-          <w:sz w:val="40"/>
-          <w:szCs w:val="40"/>
-          <w14:textOutline w14:w="9525" w14:cap="rnd" w14:cmpd="sng" w14:algn="ctr">
-            <w14:solidFill>
-              <w14:srgbClr w14:val="000000"/>
-            </w14:solidFill>
-            <w14:prstDash w14:val="solid"/>
-            <w14:bevel/>
-          </w14:textOutline>
-        </w:rPr>
-        <w:tab/>
-      </w:r>
     </w:p>
     <w:p>
       <w:pPr>
         <w:pStyle w:val="NoSpacing"/>
-        <w:ind w:firstLine="720"/>
-        <w:rPr>
-          <w:rFonts w:ascii="Impact" w:hAnsi="Impact"/>
-          <w:color w:val="FFFFFF" w:themeColor="background1"/>
-          <w:sz w:val="40"/>
-          <w:szCs w:val="40"/>
-          <w14:textOutline w14:w="9525" w14:cap="rnd" w14:cmpd="sng" w14:algn="ctr">
-            <w14:solidFill>
-              <w14:srgbClr w14:val="000000"/>
-            </w14:solidFill>
-            <w14:prstDash w14:val="solid"/>
-            <w14:bevel/>
-          </w14:textOutline>
-        </w:rPr>
-      </w:pPr>
-      <w:r>
-        <w:t>University of Washington – 2007</w:t>
-      </w:r>
-      <w:r>
-        <w:t xml:space="preserve"> to 2011</w:t>
-      </w:r>
-      <w:r>
-        <w:t>, 2019-2020</w:t>
+        <w:ind w:left="720"/>
+        <w:rPr>
+          <w:color w:val="auto"/>
+        </w:rPr>
+      </w:pPr>
+      <w:r>
+        <w:rPr>
+          <w:color w:val="auto"/>
+        </w:rPr>
+        <w:t xml:space="preserve">Optimal (Formerly SR Education Group) – </w:t>
+      </w:r>
+      <w:r>
+        <w:rPr>
+          <w:b w:val="1"/>
+          <w:bCs w:val="1"/>
+          <w:color w:val="auto"/>
+        </w:rPr>
+        <w:t>Data Manager</w:t>
+      </w:r>
+      <w:r>
+        <w:rPr>
+          <w:color w:val="auto"/>
+        </w:rPr>
+        <w:t xml:space="preserve"> – March 2014 to February 2021</w:t>
+      </w:r>
+    </w:p>
+    <w:p w14:noSpellErr="1">
+      <w:pPr>
+        <w:pStyle w:val="NoSpacing"/>
+        <w:ind w:left="720"/>
+        <w:rPr>
+          <w:color w:val="auto"/>
+        </w:rPr>
+      </w:pPr>
+      <w:r>
+        <w:rPr>
+          <w:color w:val="auto"/>
+        </w:rPr>
+        <w:t>Manager: Emily Ferrier</w:t>
+      </w:r>
+      <w:r>
+        <w:br/>
       </w:r>
     </w:p>
     <w:p>
       <w:pPr>
         <w:pStyle w:val="NoSpacing"/>
-        <w:numPr>
-          <w:ilvl w:val="0"/>
-          <w:numId w:val="10"/>
-        </w:numPr>
-      </w:pPr>
-      <w:proofErr w:type="gramStart"/>
-      <w:r>
-        <w:t>B</w:t>
-      </w:r>
-      <w:r>
-        <w:t xml:space="preserve">achelors of </w:t>
-      </w:r>
-      <w:r>
-        <w:t>S</w:t>
-      </w:r>
-      <w:r>
-        <w:t>cience</w:t>
-      </w:r>
-      <w:proofErr w:type="gramEnd"/>
-      <w:r>
-        <w:t xml:space="preserve"> in</w:t>
-      </w:r>
-      <w:r>
-        <w:t xml:space="preserve"> Psychology</w:t>
+        <w:ind w:left="720"/>
+        <w:rPr>
+          <w:color w:val="auto"/>
+        </w:rPr>
+      </w:pPr>
+      <w:r>
+        <w:tab/>
+      </w:r>
+      <w:r>
+        <w:rPr>
+          <w:color w:val="auto"/>
+        </w:rPr>
+        <w:t xml:space="preserve">I began my career at Optimal </w:t>
+      </w:r>
+      <w:r>
+        <w:rPr>
+          <w:color w:val="auto"/>
+        </w:rPr>
+        <w:t xml:space="preserve">as a Marketing Manager. I had </w:t>
+      </w:r>
+      <w:r>
+        <w:rPr>
+          <w:color w:val="auto"/>
+        </w:rPr>
+        <w:t xml:space="preserve">ownership </w:t>
+      </w:r>
+      <w:r>
+        <w:rPr>
+          <w:color w:val="auto"/>
+        </w:rPr>
+        <w:t xml:space="preserve">of </w:t>
+      </w:r>
+      <w:r>
+        <w:rPr>
+          <w:color w:val="auto"/>
+        </w:rPr>
+        <w:t xml:space="preserve">a website and </w:t>
+      </w:r>
+      <w:r>
+        <w:rPr>
+          <w:color w:val="auto"/>
+        </w:rPr>
+        <w:t>oversaw</w:t>
+      </w:r>
+      <w:r>
+        <w:rPr>
+          <w:color w:val="auto"/>
+        </w:rPr>
+        <w:t xml:space="preserve"> its</w:t>
+      </w:r>
+      <w:r>
+        <w:rPr>
+          <w:color w:val="auto"/>
+        </w:rPr>
+        <w:t xml:space="preserve"> </w:t>
+      </w:r>
+      <w:r>
+        <w:rPr>
+          <w:color w:val="auto"/>
+        </w:rPr>
+        <w:t xml:space="preserve">content projects </w:t>
+      </w:r>
+      <w:r>
+        <w:rPr>
+          <w:color w:val="auto"/>
+        </w:rPr>
+        <w:t xml:space="preserve">as well as </w:t>
+      </w:r>
+      <w:r>
+        <w:rPr>
+          <w:color w:val="auto"/>
+        </w:rPr>
+        <w:t xml:space="preserve">its </w:t>
+      </w:r>
+      <w:r>
+        <w:rPr>
+          <w:color w:val="auto"/>
+        </w:rPr>
+        <w:t>marketing campaigns</w:t>
+      </w:r>
+      <w:r>
+        <w:rPr>
+          <w:color w:val="auto"/>
+        </w:rPr>
+        <w:t xml:space="preserve">. My thorough competitor and market research followed by </w:t>
+      </w:r>
+      <w:r>
+        <w:rPr>
+          <w:color w:val="auto"/>
+        </w:rPr>
+        <w:t>executing</w:t>
+      </w:r>
+      <w:r>
+        <w:rPr>
+          <w:color w:val="auto"/>
+        </w:rPr>
+        <w:t xml:space="preserve"> </w:t>
+      </w:r>
+      <w:r>
+        <w:rPr>
+          <w:color w:val="auto"/>
+        </w:rPr>
+        <w:t xml:space="preserve">data-driven </w:t>
+      </w:r>
+      <w:r>
+        <w:rPr>
+          <w:color w:val="auto"/>
+        </w:rPr>
+        <w:t>content</w:t>
+      </w:r>
+      <w:r>
+        <w:rPr>
+          <w:color w:val="auto"/>
+        </w:rPr>
+        <w:t>-</w:t>
+      </w:r>
+      <w:r>
+        <w:rPr>
+          <w:color w:val="auto"/>
+        </w:rPr>
+        <w:t xml:space="preserve">marketing strategies and </w:t>
+      </w:r>
+      <w:r>
+        <w:rPr>
+          <w:color w:val="auto"/>
+        </w:rPr>
+        <w:t>is</w:t>
+      </w:r>
+      <w:r>
+        <w:rPr>
+          <w:color w:val="auto"/>
+        </w:rPr>
+        <w:t xml:space="preserve"> no</w:t>
+      </w:r>
+      <w:r>
+        <w:rPr>
+          <w:color w:val="auto"/>
+        </w:rPr>
+        <w:t>w</w:t>
+      </w:r>
+      <w:r>
+        <w:rPr>
+          <w:color w:val="auto"/>
+        </w:rPr>
+        <w:t xml:space="preserve"> getting </w:t>
+      </w:r>
+      <w:r>
+        <w:rPr>
+          <w:color w:val="auto"/>
+        </w:rPr>
+        <w:t xml:space="preserve">1.6 million visits of </w:t>
+      </w:r>
+      <w:r>
+        <w:rPr>
+          <w:color w:val="auto"/>
+        </w:rPr>
+        <w:t>annually</w:t>
+      </w:r>
+      <w:r>
+        <w:rPr>
+          <w:color w:val="auto"/>
+        </w:rPr>
+        <w:t xml:space="preserve"> </w:t>
+      </w:r>
+      <w:r>
+        <w:rPr>
+          <w:color w:val="auto"/>
+        </w:rPr>
+        <w:t>organic traffic</w:t>
+      </w:r>
+      <w:r>
+        <w:rPr>
+          <w:color w:val="auto"/>
+        </w:rPr>
+        <w:t>.</w:t>
       </w:r>
     </w:p>
     <w:p>
       <w:pPr>
         <w:pStyle w:val="NoSpacing"/>
-        <w:numPr>
-          <w:ilvl w:val="0"/>
-          <w:numId w:val="10"/>
-        </w:numPr>
-      </w:pPr>
-      <w:r>
-        <w:t>Coding Bootcamp</w:t>
-      </w:r>
-      <w:r>
-        <w:t xml:space="preserve"> </w:t>
-      </w:r>
-      <w:r>
-        <w:t xml:space="preserve">– </w:t>
-      </w:r>
-      <w:r>
-        <w:t>Full Stack Program</w:t>
+        <w:ind w:left="720"/>
+        <w:rPr>
+          <w:color w:val="auto"/>
+        </w:rPr>
+      </w:pPr>
+      <w:r>
+        <w:tab/>
+      </w:r>
+      <w:r>
+        <w:rPr>
+          <w:color w:val="auto"/>
+        </w:rPr>
+        <w:t>Soon, we realized that o</w:t>
+      </w:r>
+      <w:r>
+        <w:rPr>
+          <w:color w:val="auto"/>
+        </w:rPr>
+        <w:t xml:space="preserve">ur small company’s ambitions laid heavily on </w:t>
+      </w:r>
+      <w:r>
+        <w:rPr>
+          <w:color w:val="auto"/>
+        </w:rPr>
+        <w:t>the</w:t>
+      </w:r>
+      <w:r>
+        <w:rPr>
+          <w:color w:val="auto"/>
+        </w:rPr>
+        <w:t xml:space="preserve"> data that we collected, so I stepped up </w:t>
+      </w:r>
+      <w:r>
+        <w:rPr>
+          <w:color w:val="auto"/>
+        </w:rPr>
+        <w:t>and</w:t>
+      </w:r>
+      <w:r>
+        <w:rPr>
+          <w:color w:val="auto"/>
+        </w:rPr>
+        <w:t xml:space="preserve"> formalize</w:t>
+      </w:r>
+      <w:r>
+        <w:rPr>
+          <w:color w:val="auto"/>
+        </w:rPr>
+        <w:t>s</w:t>
+      </w:r>
+      <w:r>
+        <w:rPr>
+          <w:color w:val="auto"/>
+        </w:rPr>
+        <w:t xml:space="preserve"> our data collection process</w:t>
+      </w:r>
+      <w:r>
+        <w:rPr>
+          <w:color w:val="auto"/>
+        </w:rPr>
+        <w:t>. This meant building</w:t>
+      </w:r>
+      <w:r>
+        <w:rPr>
+          <w:color w:val="auto"/>
+        </w:rPr>
+        <w:t xml:space="preserve"> out </w:t>
+      </w:r>
+      <w:r>
+        <w:rPr>
+          <w:color w:val="auto"/>
+        </w:rPr>
+        <w:t xml:space="preserve">our </w:t>
+      </w:r>
+      <w:r>
+        <w:rPr>
+          <w:color w:val="auto"/>
+        </w:rPr>
+        <w:t xml:space="preserve">data collection </w:t>
+      </w:r>
+      <w:r>
+        <w:rPr>
+          <w:color w:val="auto"/>
+        </w:rPr>
+        <w:t xml:space="preserve">pipeline </w:t>
+      </w:r>
+      <w:r>
+        <w:rPr>
+          <w:color w:val="auto"/>
+        </w:rPr>
+        <w:t xml:space="preserve">as well as </w:t>
+      </w:r>
+      <w:r>
+        <w:rPr>
+          <w:color w:val="auto"/>
+        </w:rPr>
+        <w:t>put</w:t>
+      </w:r>
+      <w:r>
+        <w:rPr>
+          <w:color w:val="auto"/>
+        </w:rPr>
+        <w:t>ting</w:t>
+      </w:r>
+      <w:r>
+        <w:rPr>
+          <w:color w:val="auto"/>
+        </w:rPr>
+        <w:t xml:space="preserve"> together </w:t>
+      </w:r>
+      <w:r>
+        <w:rPr>
+          <w:color w:val="auto"/>
+        </w:rPr>
+        <w:t xml:space="preserve">a team that </w:t>
+      </w:r>
+      <w:r>
+        <w:rPr>
+          <w:color w:val="auto"/>
+        </w:rPr>
+        <w:t xml:space="preserve">could </w:t>
+      </w:r>
+      <w:r>
+        <w:rPr>
+          <w:color w:val="auto"/>
+        </w:rPr>
+        <w:t xml:space="preserve">handle </w:t>
+      </w:r>
+      <w:r>
+        <w:rPr>
+          <w:color w:val="auto"/>
+        </w:rPr>
+        <w:t xml:space="preserve">the </w:t>
+      </w:r>
+      <w:r>
+        <w:rPr>
+          <w:color w:val="auto"/>
+        </w:rPr>
+        <w:t xml:space="preserve">size of content publishing ambitions</w:t>
+      </w:r>
+      <w:r>
+        <w:rPr>
+          <w:color w:val="auto"/>
+        </w:rPr>
+        <w:t xml:space="preserve">. </w:t>
+      </w:r>
+      <w:r>
+        <w:rPr>
+          <w:color w:val="auto"/>
+        </w:rPr>
+        <w:t>The data collection team went from four individuals when I started to 50 contractors</w:t>
+      </w:r>
+      <w:r>
+        <w:rPr>
+          <w:color w:val="auto"/>
+        </w:rPr>
+        <w:t xml:space="preserve">. There were many challenges to getting consistent data when there are more than 50 people collecting data, but we put </w:t>
+      </w:r>
+      <w:r>
+        <w:rPr>
+          <w:color w:val="auto"/>
+        </w:rPr>
+        <w:t xml:space="preserve">quality</w:t>
+      </w:r>
+      <w:r>
+        <w:rPr>
+          <w:color w:val="auto"/>
+        </w:rPr>
+        <w:t xml:space="preserve"> assurance and validation measures to ensure </w:t>
+      </w:r>
+      <w:r>
+        <w:rPr>
+          <w:color w:val="auto"/>
+        </w:rPr>
+        <w:t xml:space="preserve">that we get </w:t>
+      </w:r>
+      <w:r>
+        <w:rPr>
+          <w:color w:val="auto"/>
+        </w:rPr>
+        <w:t xml:space="preserve">the most </w:t>
+      </w:r>
+      <w:r>
+        <w:rPr>
+          <w:color w:val="auto"/>
+        </w:rPr>
+        <w:t xml:space="preserve">accurate data. </w:t>
       </w:r>
     </w:p>
     <w:p>
       <w:pPr>
         <w:pStyle w:val="NoSpacing"/>
-        <w:ind w:left="1080"/>
-        <w:rPr>
-          <w:sz w:val="16"/>
-          <w:szCs w:val="16"/>
-        </w:rPr>
-      </w:pPr>
+        <w:ind w:left="720"/>
+        <w:rPr>
+          <w:color w:val="auto"/>
+        </w:rPr>
+      </w:pPr>
+      <w:r>
+        <w:tab/>
+      </w:r>
+      <w:r>
+        <w:rPr>
+          <w:color w:val="auto"/>
+        </w:rPr>
+        <w:t>On the flip side of the coin</w:t>
+      </w:r>
+      <w:r>
+        <w:rPr>
+          <w:color w:val="auto"/>
+        </w:rPr>
+        <w:t xml:space="preserve">, </w:t>
+      </w:r>
+      <w:r>
+        <w:rPr>
+          <w:color w:val="auto"/>
+        </w:rPr>
+        <w:t xml:space="preserve">the other </w:t>
+      </w:r>
+      <w:r>
+        <w:rPr>
+          <w:color w:val="auto"/>
+        </w:rPr>
+        <w:t xml:space="preserve">major consideration is the efficiency at which </w:t>
+      </w:r>
+      <w:r>
+        <w:rPr>
+          <w:color w:val="auto"/>
+        </w:rPr>
+        <w:t xml:space="preserve">our team is </w:t>
+      </w:r>
+      <w:r>
+        <w:rPr>
+          <w:color w:val="auto"/>
+        </w:rPr>
+        <w:t xml:space="preserve">collecting the information. I </w:t>
+      </w:r>
+      <w:r>
+        <w:rPr>
+          <w:color w:val="auto"/>
+        </w:rPr>
+        <w:t xml:space="preserve">began learning </w:t>
+      </w:r>
+      <w:r>
+        <w:rPr>
+          <w:color w:val="auto"/>
+        </w:rPr>
+        <w:t xml:space="preserve">SQL </w:t>
+      </w:r>
+      <w:r>
+        <w:rPr>
+          <w:color w:val="auto"/>
+        </w:rPr>
+        <w:t xml:space="preserve">so that I could </w:t>
+      </w:r>
+      <w:r>
+        <w:rPr>
+          <w:color w:val="auto"/>
+        </w:rPr>
+        <w:t xml:space="preserve">access our database without having to put in request to developers. This </w:t>
+      </w:r>
+      <w:r>
+        <w:rPr>
+          <w:color w:val="auto"/>
+        </w:rPr>
+        <w:t xml:space="preserve">jumpstarted </w:t>
+      </w:r>
+      <w:r>
+        <w:rPr>
+          <w:color w:val="auto"/>
+        </w:rPr>
+        <w:t xml:space="preserve">my interest of </w:t>
+      </w:r>
+      <w:r>
+        <w:rPr>
+          <w:color w:val="auto"/>
+        </w:rPr>
+        <w:t xml:space="preserve">automation and web development. I was soon building complicated queries to measure project progress and work efficiency. I later built an automated contractor report that tracked hours, costs, and calculated contractor’s efficiency. This report often led to major decisions being made with contractors and processes to our data collection process.  </w:t>
+      </w:r>
+    </w:p>
+    <w:p w14:noSpellErr="1">
+      <w:pPr>
+        <w:pStyle w:val="NoSpacing"/>
+        <w:ind w:left="720"/>
+        <w:rPr>
+          <w:color w:val="auto"/>
+        </w:rPr>
+      </w:pPr>
+      <w:r>
+        <w:br/>
+      </w:r>
+      <w:r>
+        <w:rPr>
+          <w:color w:val="auto"/>
+        </w:rPr>
+        <w:t>CMN LLC (now Higher Education)</w:t>
+      </w:r>
+      <w:r>
+        <w:rPr>
+          <w:color w:val="auto"/>
+        </w:rPr>
+        <w:t xml:space="preserve"> – </w:t>
+      </w:r>
+      <w:r>
+        <w:rPr>
+          <w:b w:val="1"/>
+          <w:bCs w:val="1"/>
+          <w:color w:val="auto"/>
+        </w:rPr>
+        <w:t>Marketing Operations</w:t>
+      </w:r>
+      <w:r>
+        <w:rPr>
+          <w:color w:val="auto"/>
+        </w:rPr>
+        <w:t xml:space="preserve"> – July 2012 to June 2013</w:t>
+      </w:r>
     </w:p>
     <w:p>
       <w:pPr>
         <w:pStyle w:val="NoSpacing"/>
-        <w:rPr>
-          <w:rFonts w:ascii="Cooper Black" w:hAnsi="Cooper Black" w:cstheme="minorHAnsi"/>
-          <w:color w:val="FFFFFF" w:themeColor="background1"/>
-          <w:sz w:val="40"/>
-          <w:szCs w:val="40"/>
-          <w14:textOutline w14:w="9525" w14:cap="rnd" w14:cmpd="sng" w14:algn="ctr">
-            <w14:solidFill>
-              <w14:srgbClr w14:val="000000"/>
-            </w14:solidFill>
-            <w14:prstDash w14:val="solid"/>
-            <w14:bevel/>
-          </w14:textOutline>
-        </w:rPr>
-      </w:pPr>
-      <w:r>
-        <w:rPr>
-          <w:rFonts w:ascii="Copperplate Gothic Bold" w:hAnsi="Copperplate Gothic Bold" w:cstheme="minorHAnsi"/>
-          <w:color w:val="FFFFFF" w:themeColor="background1"/>
-          <w:sz w:val="38"/>
-          <w:szCs w:val="38"/>
-          <w14:textOutline w14:w="9525" w14:cap="rnd" w14:cmpd="sng" w14:algn="ctr">
-            <w14:solidFill>
-              <w14:srgbClr w14:val="000000"/>
-            </w14:solidFill>
-            <w14:prstDash w14:val="solid"/>
-            <w14:bevel/>
-          </w14:textOutline>
-        </w:rPr>
-        <w:t>Work Experience</w:t>
-      </w:r>
-      <w:r>
-        <w:rPr>
-          <w:rFonts w:ascii="Copperplate Gothic Bold" w:hAnsi="Copperplate Gothic Bold" w:cstheme="minorHAnsi"/>
-          <w:color w:val="FFFFFF" w:themeColor="background1"/>
-          <w:sz w:val="40"/>
-          <w:szCs w:val="40"/>
-          <w14:textOutline w14:w="9525" w14:cap="rnd" w14:cmpd="sng" w14:algn="ctr">
-            <w14:solidFill>
-              <w14:srgbClr w14:val="000000"/>
-            </w14:solidFill>
-            <w14:prstDash w14:val="solid"/>
-            <w14:bevel/>
-          </w14:textOutline>
-        </w:rPr>
-        <w:t>:</w:t>
-      </w:r>
-      <w:r>
-        <w:rPr>
-          <w:rFonts w:ascii="Copperplate Gothic Bold" w:hAnsi="Copperplate Gothic Bold" w:cstheme="minorHAnsi"/>
-          <w:color w:val="FFFFFF" w:themeColor="background1"/>
-          <w:sz w:val="40"/>
-          <w:szCs w:val="40"/>
-          <w14:textOutline w14:w="9525" w14:cap="rnd" w14:cmpd="sng" w14:algn="ctr">
-            <w14:solidFill>
-              <w14:srgbClr w14:val="000000"/>
-            </w14:solidFill>
-            <w14:prstDash w14:val="solid"/>
-            <w14:bevel/>
-          </w14:textOutline>
-        </w:rPr>
-        <w:tab/>
-      </w:r>
-      <w:r>
-        <w:rPr>
-          <w:rFonts w:ascii="Cooper Black" w:hAnsi="Cooper Black" w:cstheme="minorHAnsi"/>
-          <w:color w:val="FFFFFF" w:themeColor="background1"/>
-          <w:sz w:val="40"/>
-          <w:szCs w:val="40"/>
-          <w14:textOutline w14:w="9525" w14:cap="rnd" w14:cmpd="sng" w14:algn="ctr">
-            <w14:solidFill>
-              <w14:srgbClr w14:val="000000"/>
-            </w14:solidFill>
-            <w14:prstDash w14:val="solid"/>
-            <w14:bevel/>
-          </w14:textOutline>
-        </w:rPr>
-        <w:tab/>
+        <w:ind w:left="720"/>
+        <w:rPr>
+          <w:color w:val="auto"/>
+        </w:rPr>
+      </w:pPr>
+      <w:r>
+        <w:rPr>
+          <w:color w:val="auto"/>
+        </w:rPr>
+        <w:t xml:space="preserve">Manager: Keith </w:t>
+      </w:r>
+      <w:r>
+        <w:rPr>
+          <w:color w:val="auto"/>
+        </w:rPr>
+        <w:t>Cushner</w:t>
       </w:r>
     </w:p>
-    <w:p>
-      <w:pPr>
-        <w:pStyle w:val="NoSpacing"/>
-        <w:ind w:firstLine="720"/>
-      </w:pPr>
-      <w:r>
-        <w:t xml:space="preserve">- </w:t>
-      </w:r>
-      <w:r>
-        <w:t xml:space="preserve">     </w:t>
-      </w:r>
-      <w:r>
-        <w:t>1</w:t>
-      </w:r>
-      <w:r>
-        <w:t>1</w:t>
-      </w:r>
-      <w:r>
-        <w:t xml:space="preserve"> years of </w:t>
-      </w:r>
-      <w:r>
-        <w:rPr>
-          <w:b/>
-        </w:rPr>
-        <w:t>Quality Assurance</w:t>
-      </w:r>
-      <w:r>
-        <w:t xml:space="preserve"> </w:t>
-      </w:r>
-      <w:r>
-        <w:t>experience</w:t>
-      </w:r>
-    </w:p>
-    <w:p>
-      <w:pPr>
-        <w:pStyle w:val="NoSpacing"/>
-        <w:numPr>
-          <w:ilvl w:val="0"/>
-          <w:numId w:val="8"/>
-        </w:numPr>
-        <w:tabs>
-          <w:tab w:val="left" w:pos="2880"/>
-        </w:tabs>
-      </w:pPr>
-      <w:r>
-        <w:t>6</w:t>
-      </w:r>
-      <w:r>
-        <w:t xml:space="preserve"> years of </w:t>
-      </w:r>
-      <w:r>
-        <w:rPr>
-          <w:b/>
-        </w:rPr>
-        <w:t>Recruiting and Payroll Administration</w:t>
-      </w:r>
-      <w:r>
-        <w:t xml:space="preserve"> experience. </w:t>
-      </w:r>
-    </w:p>
-    <w:p>
-      <w:pPr>
-        <w:pStyle w:val="NoSpacing"/>
-        <w:numPr>
-          <w:ilvl w:val="0"/>
-          <w:numId w:val="8"/>
-        </w:numPr>
-        <w:tabs>
-          <w:tab w:val="left" w:pos="2880"/>
-        </w:tabs>
-      </w:pPr>
-      <w:r>
-        <w:t xml:space="preserve">6 years of </w:t>
-      </w:r>
-      <w:r>
-        <w:rPr>
-          <w:b/>
-          <w:bCs/>
-        </w:rPr>
-        <w:t>SEO / Online Marketing</w:t>
-      </w:r>
-      <w:r>
-        <w:t xml:space="preserve"> experience</w:t>
-      </w:r>
-    </w:p>
-    <w:p>
-      <w:pPr>
-        <w:pStyle w:val="NoSpacing"/>
-        <w:numPr>
-          <w:ilvl w:val="0"/>
-          <w:numId w:val="8"/>
-        </w:numPr>
-        <w:tabs>
-          <w:tab w:val="left" w:pos="2880"/>
-        </w:tabs>
-      </w:pPr>
-      <w:r>
-        <w:t>4</w:t>
-      </w:r>
-      <w:r>
-        <w:t xml:space="preserve"> </w:t>
-      </w:r>
-      <w:r>
-        <w:t xml:space="preserve">years of </w:t>
-      </w:r>
-      <w:r>
-        <w:rPr>
-          <w:b/>
-        </w:rPr>
-        <w:t xml:space="preserve">Project </w:t>
-      </w:r>
-      <w:r>
-        <w:rPr>
-          <w:b/>
-        </w:rPr>
-        <w:t>Planning</w:t>
-      </w:r>
-      <w:r>
-        <w:t xml:space="preserve"> experience</w:t>
-      </w:r>
-    </w:p>
-    <w:p>
-      <w:pPr>
-        <w:pStyle w:val="NoSpacing"/>
-        <w:numPr>
-          <w:ilvl w:val="0"/>
-          <w:numId w:val="8"/>
-        </w:numPr>
-      </w:pPr>
-      <w:r>
-        <w:t xml:space="preserve">4 </w:t>
-      </w:r>
-      <w:r>
-        <w:t xml:space="preserve">years of </w:t>
-      </w:r>
-      <w:r>
-        <w:rPr>
-          <w:b/>
-          <w:bCs/>
-        </w:rPr>
-        <w:t>Executive</w:t>
-      </w:r>
-      <w:r>
-        <w:t xml:space="preserve"> </w:t>
-      </w:r>
-      <w:r>
-        <w:rPr>
-          <w:b/>
-        </w:rPr>
-        <w:t>Reporting</w:t>
-      </w:r>
-      <w:r>
-        <w:t xml:space="preserve"> experience</w:t>
-      </w:r>
-    </w:p>
-    <w:p>
-      <w:pPr>
-        <w:pStyle w:val="NoSpacing"/>
-        <w:ind w:left="1080"/>
-      </w:pPr>
-    </w:p>
-    <w:p>
-      <w:pPr>
-        <w:pStyle w:val="NoSpacing"/>
-        <w:tabs>
-          <w:tab w:val="left" w:pos="2880"/>
-        </w:tabs>
-        <w:rPr>
-          <w:rFonts w:ascii="Copperplate Gothic Bold" w:hAnsi="Copperplate Gothic Bold"/>
-          <w:color w:val="FFFFFF" w:themeColor="background1"/>
-          <w:sz w:val="36"/>
-          <w:szCs w:val="36"/>
-          <w14:textOutline w14:w="9525" w14:cap="rnd" w14:cmpd="sng" w14:algn="ctr">
-            <w14:solidFill>
-              <w14:srgbClr w14:val="000000"/>
-            </w14:solidFill>
-            <w14:prstDash w14:val="solid"/>
-            <w14:bevel/>
-          </w14:textOutline>
-        </w:rPr>
-      </w:pPr>
-      <w:r>
-        <w:rPr>
-          <w:rFonts w:ascii="Copperplate Gothic Bold" w:hAnsi="Copperplate Gothic Bold"/>
-          <w:color w:val="FFFFFF" w:themeColor="background1"/>
-          <w:sz w:val="36"/>
-          <w:szCs w:val="36"/>
-          <w14:textOutline w14:w="9525" w14:cap="rnd" w14:cmpd="sng" w14:algn="ctr">
-            <w14:solidFill>
-              <w14:srgbClr w14:val="000000"/>
-            </w14:solidFill>
-            <w14:prstDash w14:val="solid"/>
-            <w14:bevel/>
-          </w14:textOutline>
-        </w:rPr>
-        <w:t>Personal Traits</w:t>
-      </w:r>
-      <w:r>
-        <w:rPr>
-          <w:rFonts w:ascii="Copperplate Gothic Bold" w:hAnsi="Copperplate Gothic Bold"/>
-          <w:color w:val="FFFFFF" w:themeColor="background1"/>
-          <w:sz w:val="36"/>
-          <w:szCs w:val="36"/>
-          <w14:textOutline w14:w="9525" w14:cap="rnd" w14:cmpd="sng" w14:algn="ctr">
-            <w14:solidFill>
-              <w14:srgbClr w14:val="000000"/>
-            </w14:solidFill>
-            <w14:prstDash w14:val="solid"/>
-            <w14:bevel/>
-          </w14:textOutline>
-        </w:rPr>
-        <w:t>:</w:t>
-      </w:r>
-    </w:p>
-    <w:p>
-      <w:pPr>
-        <w:pStyle w:val="NoSpacing"/>
-        <w:numPr>
-          <w:ilvl w:val="0"/>
-          <w:numId w:val="8"/>
-        </w:numPr>
-      </w:pPr>
-      <w:r>
-        <w:t xml:space="preserve">Lifelong learning and </w:t>
-      </w:r>
-      <w:r>
-        <w:t xml:space="preserve">always driven for </w:t>
-      </w:r>
-      <w:r>
-        <w:t>self-improvement</w:t>
-      </w:r>
-    </w:p>
-    <w:p>
-      <w:pPr>
-        <w:pStyle w:val="NoSpacing"/>
-        <w:numPr>
-          <w:ilvl w:val="0"/>
-          <w:numId w:val="8"/>
-        </w:numPr>
-      </w:pPr>
-      <w:r>
-        <w:t>L</w:t>
-      </w:r>
-      <w:r>
-        <w:t>ogi</w:t>
-      </w:r>
-      <w:r>
-        <w:t>cally and technically inclined</w:t>
-      </w:r>
-    </w:p>
-    <w:p>
-      <w:pPr>
-        <w:pStyle w:val="NoSpacing"/>
-        <w:numPr>
-          <w:ilvl w:val="0"/>
-          <w:numId w:val="8"/>
-        </w:numPr>
-      </w:pPr>
-      <w:r>
-        <w:t xml:space="preserve">Decisions are always data driven </w:t>
-      </w:r>
-    </w:p>
-    <w:p>
-      <w:pPr>
-        <w:pStyle w:val="NoSpacing"/>
-      </w:pPr>
-    </w:p>
-    <w:p>
-      <w:pPr>
-        <w:pStyle w:val="NoSpacing"/>
-        <w:tabs>
-          <w:tab w:val="left" w:pos="2880"/>
-        </w:tabs>
-        <w:rPr>
-          <w:rFonts w:ascii="Impact" w:hAnsi="Impact"/>
-          <w:color w:val="FFFFFF" w:themeColor="background1"/>
-          <w:sz w:val="40"/>
-          <w:szCs w:val="40"/>
-          <w14:textOutline w14:w="9525" w14:cap="rnd" w14:cmpd="sng" w14:algn="ctr">
-            <w14:solidFill>
-              <w14:srgbClr w14:val="000000"/>
-            </w14:solidFill>
-            <w14:prstDash w14:val="solid"/>
-            <w14:bevel/>
-          </w14:textOutline>
-        </w:rPr>
-      </w:pPr>
-      <w:r>
-        <w:rPr>
-          <w:rFonts w:ascii="Copperplate Gothic Bold" w:hAnsi="Copperplate Gothic Bold"/>
-          <w:color w:val="FFFFFF" w:themeColor="background1"/>
-          <w:sz w:val="38"/>
-          <w:szCs w:val="38"/>
-          <w14:textOutline w14:w="9525" w14:cap="rnd" w14:cmpd="sng" w14:algn="ctr">
-            <w14:solidFill>
-              <w14:srgbClr w14:val="000000"/>
-            </w14:solidFill>
-            <w14:prstDash w14:val="solid"/>
-            <w14:bevel/>
-          </w14:textOutline>
-        </w:rPr>
-        <w:t>Work History</w:t>
-      </w:r>
-      <w:r>
-        <w:rPr>
-          <w:rFonts w:ascii="Copperplate Gothic Bold" w:hAnsi="Copperplate Gothic Bold"/>
-          <w:color w:val="FFFFFF" w:themeColor="background1"/>
-          <w:sz w:val="38"/>
-          <w:szCs w:val="38"/>
-          <w14:textOutline w14:w="9525" w14:cap="rnd" w14:cmpd="sng" w14:algn="ctr">
-            <w14:solidFill>
-              <w14:srgbClr w14:val="000000"/>
-            </w14:solidFill>
-            <w14:prstDash w14:val="solid"/>
-            <w14:bevel/>
-          </w14:textOutline>
-        </w:rPr>
-        <w:t>:</w:t>
-      </w:r>
-      <w:r>
-        <w:rPr>
-          <w:rFonts w:ascii="Impact" w:hAnsi="Impact"/>
-          <w:color w:val="FFFFFF" w:themeColor="background1"/>
-          <w:sz w:val="40"/>
-          <w:szCs w:val="40"/>
-          <w14:textOutline w14:w="9525" w14:cap="rnd" w14:cmpd="sng" w14:algn="ctr">
-            <w14:solidFill>
-              <w14:srgbClr w14:val="000000"/>
-            </w14:solidFill>
-            <w14:prstDash w14:val="solid"/>
-            <w14:bevel/>
-          </w14:textOutline>
-        </w:rPr>
-        <w:t xml:space="preserve">     </w:t>
-      </w:r>
-      <w:r>
-        <w:rPr>
-          <w:rFonts w:ascii="Impact" w:hAnsi="Impact"/>
-          <w:color w:val="FFFFFF" w:themeColor="background1"/>
-          <w:sz w:val="40"/>
-          <w:szCs w:val="40"/>
-          <w14:textOutline w14:w="9525" w14:cap="rnd" w14:cmpd="sng" w14:algn="ctr">
-            <w14:solidFill>
-              <w14:srgbClr w14:val="000000"/>
-            </w14:solidFill>
-            <w14:prstDash w14:val="solid"/>
-            <w14:bevel/>
-          </w14:textOutline>
-        </w:rPr>
-        <w:tab/>
-      </w:r>
-    </w:p>
-    <w:p>
-      <w:pPr>
-        <w:pStyle w:val="NoSpacing"/>
-        <w:ind w:left="720"/>
-      </w:pPr>
-      <w:r>
-        <w:t xml:space="preserve">Optimal – </w:t>
-      </w:r>
-      <w:r>
-        <w:rPr>
-          <w:b/>
-          <w:bCs/>
-        </w:rPr>
-        <w:t>Data Manager</w:t>
-      </w:r>
-      <w:r>
-        <w:t xml:space="preserve"> – March 2014 to Present</w:t>
-      </w:r>
-    </w:p>
-    <w:p>
-      <w:pPr>
-        <w:pStyle w:val="NoSpacing"/>
-        <w:ind w:left="720"/>
-      </w:pPr>
-      <w:r>
-        <w:t>Manager: Emily Ferrier</w:t>
-      </w:r>
-      <w:r>
-        <w:br/>
-      </w:r>
-    </w:p>
-    <w:p>
-      <w:pPr>
-        <w:pStyle w:val="NoSpacing"/>
-        <w:ind w:left="720"/>
-      </w:pPr>
-      <w:r>
-        <w:tab/>
-      </w:r>
-      <w:r>
-        <w:t xml:space="preserve">I began my career at Optimal </w:t>
-      </w:r>
-      <w:r>
-        <w:t xml:space="preserve">as a Marketing Manager. I had </w:t>
-      </w:r>
-      <w:r>
-        <w:t xml:space="preserve">ownership </w:t>
-      </w:r>
-      <w:r>
-        <w:t xml:space="preserve">of </w:t>
-      </w:r>
-      <w:r>
-        <w:t xml:space="preserve">a website and </w:t>
-      </w:r>
-      <w:r>
-        <w:t>oversaw</w:t>
-      </w:r>
-      <w:r>
-        <w:t xml:space="preserve"> its</w:t>
-      </w:r>
-      <w:r>
-        <w:t xml:space="preserve"> </w:t>
-      </w:r>
-      <w:r>
-        <w:t xml:space="preserve">content projects </w:t>
-      </w:r>
-      <w:r>
-        <w:t xml:space="preserve">as well as </w:t>
-      </w:r>
-      <w:r>
-        <w:t xml:space="preserve">its </w:t>
-      </w:r>
-      <w:r>
-        <w:t>marketing campaigns</w:t>
-      </w:r>
-      <w:r>
-        <w:t xml:space="preserve">. My thorough competitor and market research followed by </w:t>
-      </w:r>
-      <w:r>
-        <w:t>executing</w:t>
-      </w:r>
-      <w:r>
-        <w:t xml:space="preserve"> </w:t>
-      </w:r>
-      <w:r>
-        <w:t xml:space="preserve">data-driven </w:t>
-      </w:r>
-      <w:r>
-        <w:t>content</w:t>
-      </w:r>
-      <w:r>
-        <w:t>-</w:t>
-      </w:r>
-      <w:r>
-        <w:t xml:space="preserve">marketing strategies </w:t>
-      </w:r>
-      <w:proofErr w:type="gramStart"/>
-      <w:r>
-        <w:t>is</w:t>
-      </w:r>
-      <w:proofErr w:type="gramEnd"/>
-      <w:r>
-        <w:t xml:space="preserve"> no</w:t>
-      </w:r>
-      <w:r>
-        <w:t>w</w:t>
-      </w:r>
-      <w:r>
-        <w:t xml:space="preserve"> pulling </w:t>
-      </w:r>
-      <w:r>
-        <w:t xml:space="preserve">in 1.6 million visits of </w:t>
-      </w:r>
-      <w:r>
-        <w:t>annually</w:t>
-      </w:r>
-      <w:r>
-        <w:t xml:space="preserve"> </w:t>
-      </w:r>
-      <w:r>
-        <w:t>organic traffic</w:t>
-      </w:r>
-      <w:r>
-        <w:t>.</w:t>
-      </w:r>
-    </w:p>
-    <w:p>
-      <w:pPr>
-        <w:pStyle w:val="NoSpacing"/>
-        <w:ind w:left="720"/>
-      </w:pPr>
-      <w:r>
-        <w:tab/>
-      </w:r>
-      <w:r>
-        <w:t>Soon, we realized that o</w:t>
-      </w:r>
-      <w:r>
-        <w:t xml:space="preserve">ur small company’s ambitions laid heavily on </w:t>
-      </w:r>
-      <w:r>
-        <w:t>the</w:t>
-      </w:r>
-      <w:r>
-        <w:t xml:space="preserve"> data that we collected, so I stepped in </w:t>
-      </w:r>
-      <w:r>
-        <w:t>and</w:t>
-      </w:r>
-      <w:r>
-        <w:t xml:space="preserve"> formalize</w:t>
-      </w:r>
-      <w:r>
-        <w:t>s</w:t>
-      </w:r>
-      <w:r>
-        <w:t xml:space="preserve"> our data</w:t>
-      </w:r>
-      <w:r>
-        <w:t>. This mean building</w:t>
-      </w:r>
-      <w:r>
-        <w:t xml:space="preserve"> out </w:t>
-      </w:r>
-      <w:r>
-        <w:t xml:space="preserve">our </w:t>
-      </w:r>
-      <w:r>
-        <w:t xml:space="preserve">data collection </w:t>
-      </w:r>
-      <w:r>
-        <w:t xml:space="preserve">process </w:t>
-      </w:r>
-      <w:r>
-        <w:t xml:space="preserve">as well as </w:t>
-      </w:r>
-      <w:r>
-        <w:t>put</w:t>
-      </w:r>
-      <w:r>
-        <w:t>ting</w:t>
-      </w:r>
-      <w:r>
-        <w:t xml:space="preserve"> together </w:t>
-      </w:r>
-      <w:r>
-        <w:t xml:space="preserve">a team that </w:t>
-      </w:r>
-      <w:r>
-        <w:t xml:space="preserve">can </w:t>
-      </w:r>
-      <w:r>
-        <w:t xml:space="preserve">handle </w:t>
-      </w:r>
-      <w:r>
-        <w:t xml:space="preserve">the </w:t>
-      </w:r>
-      <w:r>
-        <w:t xml:space="preserve">volume </w:t>
-      </w:r>
-      <w:r>
-        <w:t>at which we wanted to collect data</w:t>
-      </w:r>
-      <w:r>
-        <w:t xml:space="preserve">. </w:t>
-      </w:r>
-      <w:r>
-        <w:t>The data collection team went from four individuals when I started to 50+ individuals</w:t>
-      </w:r>
-      <w:r>
-        <w:t xml:space="preserve"> today</w:t>
-      </w:r>
-      <w:r>
-        <w:t xml:space="preserve">. There are many challenges to getting consistent data when there are more than 50 people collecting data, but we have put many quality assurance and validation measures to ensure </w:t>
-      </w:r>
-      <w:r>
-        <w:t xml:space="preserve">that we get </w:t>
-      </w:r>
-      <w:r>
-        <w:t xml:space="preserve">the most </w:t>
-      </w:r>
-      <w:r>
-        <w:t xml:space="preserve">accurate data. </w:t>
-      </w:r>
-    </w:p>
-    <w:p>
-      <w:pPr>
-        <w:pStyle w:val="NoSpacing"/>
-        <w:ind w:left="720"/>
-      </w:pPr>
-      <w:r>
-        <w:tab/>
-      </w:r>
-      <w:r>
-        <w:t>On the flip side of the coin</w:t>
-      </w:r>
-      <w:r>
-        <w:t xml:space="preserve">, </w:t>
-      </w:r>
-      <w:r>
-        <w:t xml:space="preserve">the other </w:t>
-      </w:r>
-      <w:r>
-        <w:t xml:space="preserve">major consideration is the efficiency at which </w:t>
-      </w:r>
-      <w:r>
-        <w:t xml:space="preserve">our team is </w:t>
-      </w:r>
-      <w:r>
-        <w:t xml:space="preserve">collecting the information. I </w:t>
-      </w:r>
-      <w:r>
-        <w:t xml:space="preserve">began learning </w:t>
-      </w:r>
-      <w:r>
-        <w:t xml:space="preserve">SQL </w:t>
-      </w:r>
-      <w:r>
-        <w:t xml:space="preserve">so that I could </w:t>
-      </w:r>
-      <w:r>
-        <w:t xml:space="preserve">access our database without having to put in request to developers. This </w:t>
-      </w:r>
-      <w:r>
-        <w:t xml:space="preserve">jumpstarted </w:t>
-      </w:r>
-      <w:r>
-        <w:t xml:space="preserve">my interest and love of </w:t>
-      </w:r>
-      <w:r>
-        <w:t>automation and web development. I was soon building complicated queries to measure project progress and work efficiency and</w:t>
-      </w:r>
-      <w:r>
-        <w:t xml:space="preserve"> now I am</w:t>
-      </w:r>
-      <w:r>
-        <w:t xml:space="preserve"> </w:t>
-      </w:r>
-      <w:r>
-        <w:t>designing and building out</w:t>
-      </w:r>
-      <w:r>
-        <w:t xml:space="preserve"> my own report</w:t>
-      </w:r>
-      <w:r>
-        <w:t>s</w:t>
-      </w:r>
-      <w:r>
-        <w:t xml:space="preserve">. </w:t>
-      </w:r>
-    </w:p>
-    <w:p>
-      <w:pPr>
-        <w:pStyle w:val="NoSpacing"/>
-        <w:ind w:left="720"/>
-      </w:pPr>
-      <w:r>
-        <w:br/>
-      </w:r>
-      <w:r>
-        <w:t>CMN LLC (now Higher Education)</w:t>
-      </w:r>
-      <w:r>
-        <w:t xml:space="preserve"> – </w:t>
-      </w:r>
-      <w:r>
-        <w:rPr>
-          <w:b/>
-        </w:rPr>
-        <w:t>Marketing Operations</w:t>
-      </w:r>
-      <w:r>
-        <w:t xml:space="preserve"> – July 2012 to June 2013</w:t>
-      </w:r>
-    </w:p>
-    <w:p>
-      <w:pPr>
-        <w:pStyle w:val="NoSpacing"/>
-        <w:ind w:left="720"/>
-      </w:pPr>
-      <w:r>
-        <w:t xml:space="preserve">Manager: Keith </w:t>
-      </w:r>
-      <w:proofErr w:type="spellStart"/>
-      <w:r>
-        <w:t>Cushner</w:t>
-      </w:r>
-      <w:proofErr w:type="spellEnd"/>
-    </w:p>
-    <w:p>
+    <w:p w14:noSpellErr="1">
       <w:pPr>
         <w:pStyle w:val="NoSpacing"/>
         <w:tabs>
           <w:tab w:val="left" w:pos="5741"/>
         </w:tabs>
         <w:rPr>
+          <w:color w:val="auto"/>
           <w:sz w:val="16"/>
           <w:szCs w:val="16"/>
         </w:rPr>
       </w:pPr>
     </w:p>
-    <w:p>
+    <w:p w14:noSpellErr="1">
       <w:pPr>
         <w:pStyle w:val="NoSpacing"/>
         <w:ind w:left="1080"/>
+        <w:rPr>
+          <w:color w:val="auto"/>
+        </w:rPr>
       </w:pPr>
     </w:p>
-    <w:p>
+    <w:p w14:noSpellErr="1">
       <w:pPr>
         <w:pStyle w:val="NoSpacing"/>
         <w:ind w:left="720"/>
-      </w:pPr>
-      <w:r>
+        <w:rPr>
+          <w:color w:val="auto"/>
+        </w:rPr>
+      </w:pPr>
+      <w:r>
+        <w:rPr>
+          <w:color w:val="auto"/>
+        </w:rPr>
         <w:t>Stripes39</w:t>
       </w:r>
       <w:r>
+        <w:rPr>
+          <w:color w:val="auto"/>
+        </w:rPr>
         <w:t xml:space="preserve"> LLC</w:t>
       </w:r>
       <w:r>
+        <w:rPr>
+          <w:color w:val="auto"/>
+        </w:rPr>
         <w:t xml:space="preserve"> (now Intelligent LLC)</w:t>
       </w:r>
       <w:r>
+        <w:rPr>
+          <w:color w:val="auto"/>
+        </w:rPr>
         <w:t xml:space="preserve"> – </w:t>
       </w:r>
       <w:r>
         <w:rPr>
-          <w:b/>
+          <w:b w:val="1"/>
+          <w:bCs w:val="1"/>
+          <w:color w:val="auto"/>
         </w:rPr>
         <w:t>Deliverables Manager</w:t>
       </w:r>
       <w:r>
+        <w:rPr>
+          <w:color w:val="auto"/>
+        </w:rPr>
         <w:t xml:space="preserve"> – April 2011 to July 2012</w:t>
       </w:r>
       <w:r>
         <w:br/>
       </w:r>
       <w:r>
+        <w:rPr>
+          <w:color w:val="auto"/>
+        </w:rPr>
         <w:t>Manager: Ye-san Lin</w:t>
       </w:r>
     </w:p>
-    <w:p>
+    <w:p w14:noSpellErr="1">
       <w:pPr>
         <w:pStyle w:val="NoSpacing"/>
-      </w:pPr>
-      <w:r>
-        <w:rPr>
-          <w:rFonts w:ascii="Impact" w:hAnsi="Impact" w:cstheme="minorHAnsi"/>
-          <w:color w:val="FFFFFF" w:themeColor="background1"/>
+        <w:rPr>
+          <w:rFonts w:ascii="Impact" w:hAnsi="Impact" w:cs="Calibri" w:cstheme="minorAscii"/>
+          <w:color w:val="auto"/>
+          <w:sz w:val="48"/>
+          <w:szCs w:val="48"/>
+        </w:rPr>
+      </w:pPr>
+      <w:r>
+        <w:rPr>
+          <w:rFonts w:ascii="Impact" w:hAnsi="Impact" w:cs="Calibri" w:cstheme="minorAscii"/>
+          <w:color w:val="auto" w:themeColor="background1"/>
           <w:sz w:val="48"/>
           <w:szCs w:val="48"/>
           <w14:textOutline w14:w="9525" w14:cap="rnd" w14:cmpd="sng" w14:algn="ctr">
@@ -1115,8 +1582,8 @@
       </w:r>
       <w:r>
         <w:rPr>
-          <w:rFonts w:ascii="Impact" w:hAnsi="Impact" w:cstheme="minorHAnsi"/>
-          <w:color w:val="FFFFFF" w:themeColor="background1"/>
+          <w:rFonts w:ascii="Impact" w:hAnsi="Impact" w:cs="Calibri" w:cstheme="minorAscii"/>
+          <w:color w:val="auto" w:themeColor="background1"/>
           <w:sz w:val="48"/>
           <w:szCs w:val="48"/>
           <w14:textOutline w14:w="9525" w14:cap="rnd" w14:cmpd="sng" w14:algn="ctr">
@@ -1131,7 +1598,7 @@
       </w:r>
     </w:p>
     <w:sectPr>
-      <w:pgSz w:w="12240" w:h="15840"/>
+      <w:pgSz w:w="12240" w:h="15840" w:orient="portrait"/>
       <w:pgMar w:top="720" w:right="720" w:bottom="720" w:left="720" w:header="720" w:footer="720" w:gutter="0"/>
       <w:cols w:space="720"/>
       <w:docGrid w:linePitch="360"/>
@@ -1204,7 +1671,7 @@
         <w:ind w:left="3240" w:hanging="360"/>
       </w:pPr>
       <w:rPr>
-        <w:rFonts w:ascii="Calibri" w:eastAsiaTheme="minorHAnsi" w:hAnsi="Calibri" w:cstheme="minorBidi" w:hint="default"/>
+        <w:rFonts w:hint="default" w:ascii="Calibri" w:hAnsi="Calibri" w:eastAsiaTheme="minorHAnsi" w:cstheme="minorBidi"/>
         <w:color w:val="auto"/>
         <w:sz w:val="22"/>
       </w:rPr>
@@ -1218,7 +1685,7 @@
         <w:ind w:left="3960" w:hanging="360"/>
       </w:pPr>
       <w:rPr>
-        <w:rFonts w:ascii="Courier New" w:hAnsi="Courier New" w:cs="Courier New" w:hint="default"/>
+        <w:rFonts w:hint="default" w:ascii="Courier New" w:hAnsi="Courier New" w:cs="Courier New"/>
       </w:rPr>
     </w:lvl>
     <w:lvl w:ilvl="2" w:tplc="04090005" w:tentative="1">
@@ -1230,7 +1697,7 @@
         <w:ind w:left="4680" w:hanging="360"/>
       </w:pPr>
       <w:rPr>
-        <w:rFonts w:ascii="Wingdings" w:hAnsi="Wingdings" w:hint="default"/>
+        <w:rFonts w:hint="default" w:ascii="Wingdings" w:hAnsi="Wingdings"/>
       </w:rPr>
     </w:lvl>
     <w:lvl w:ilvl="3" w:tplc="04090001" w:tentative="1">
@@ -1242,7 +1709,7 @@
         <w:ind w:left="5400" w:hanging="360"/>
       </w:pPr>
       <w:rPr>
-        <w:rFonts w:ascii="Symbol" w:hAnsi="Symbol" w:hint="default"/>
+        <w:rFonts w:hint="default" w:ascii="Symbol" w:hAnsi="Symbol"/>
       </w:rPr>
     </w:lvl>
     <w:lvl w:ilvl="4" w:tplc="04090003" w:tentative="1">
@@ -1254,7 +1721,7 @@
         <w:ind w:left="6120" w:hanging="360"/>
       </w:pPr>
       <w:rPr>
-        <w:rFonts w:ascii="Courier New" w:hAnsi="Courier New" w:cs="Courier New" w:hint="default"/>
+        <w:rFonts w:hint="default" w:ascii="Courier New" w:hAnsi="Courier New" w:cs="Courier New"/>
       </w:rPr>
     </w:lvl>
     <w:lvl w:ilvl="5" w:tplc="04090005" w:tentative="1">
@@ -1266,7 +1733,7 @@
         <w:ind w:left="6840" w:hanging="360"/>
       </w:pPr>
       <w:rPr>
-        <w:rFonts w:ascii="Wingdings" w:hAnsi="Wingdings" w:hint="default"/>
+        <w:rFonts w:hint="default" w:ascii="Wingdings" w:hAnsi="Wingdings"/>
       </w:rPr>
     </w:lvl>
     <w:lvl w:ilvl="6" w:tplc="04090001" w:tentative="1">
@@ -1278,7 +1745,7 @@
         <w:ind w:left="7560" w:hanging="360"/>
       </w:pPr>
       <w:rPr>
-        <w:rFonts w:ascii="Symbol" w:hAnsi="Symbol" w:hint="default"/>
+        <w:rFonts w:hint="default" w:ascii="Symbol" w:hAnsi="Symbol"/>
       </w:rPr>
     </w:lvl>
     <w:lvl w:ilvl="7" w:tplc="04090003" w:tentative="1">
@@ -1290,7 +1757,7 @@
         <w:ind w:left="8280" w:hanging="360"/>
       </w:pPr>
       <w:rPr>
-        <w:rFonts w:ascii="Courier New" w:hAnsi="Courier New" w:cs="Courier New" w:hint="default"/>
+        <w:rFonts w:hint="default" w:ascii="Courier New" w:hAnsi="Courier New" w:cs="Courier New"/>
       </w:rPr>
     </w:lvl>
     <w:lvl w:ilvl="8" w:tplc="04090005" w:tentative="1">
@@ -1302,7 +1769,7 @@
         <w:ind w:left="9000" w:hanging="360"/>
       </w:pPr>
       <w:rPr>
-        <w:rFonts w:ascii="Wingdings" w:hAnsi="Wingdings" w:hint="default"/>
+        <w:rFonts w:hint="default" w:ascii="Wingdings" w:hAnsi="Wingdings"/>
       </w:rPr>
     </w:lvl>
   </w:abstractNum>
@@ -1319,7 +1786,7 @@
         <w:ind w:left="3960" w:hanging="360"/>
       </w:pPr>
       <w:rPr>
-        <w:rFonts w:ascii="Calibri" w:eastAsiaTheme="minorHAnsi" w:hAnsi="Calibri" w:cs="Calibri" w:hint="default"/>
+        <w:rFonts w:hint="default" w:ascii="Calibri" w:hAnsi="Calibri" w:cs="Calibri" w:eastAsiaTheme="minorHAnsi"/>
       </w:rPr>
     </w:lvl>
     <w:lvl w:ilvl="1" w:tplc="04090003" w:tentative="1">
@@ -1331,7 +1798,7 @@
         <w:ind w:left="4680" w:hanging="360"/>
       </w:pPr>
       <w:rPr>
-        <w:rFonts w:ascii="Courier New" w:hAnsi="Courier New" w:cs="Courier New" w:hint="default"/>
+        <w:rFonts w:hint="default" w:ascii="Courier New" w:hAnsi="Courier New" w:cs="Courier New"/>
       </w:rPr>
     </w:lvl>
     <w:lvl w:ilvl="2" w:tplc="04090005" w:tentative="1">
@@ -1343,7 +1810,7 @@
         <w:ind w:left="5400" w:hanging="360"/>
       </w:pPr>
       <w:rPr>
-        <w:rFonts w:ascii="Wingdings" w:hAnsi="Wingdings" w:hint="default"/>
+        <w:rFonts w:hint="default" w:ascii="Wingdings" w:hAnsi="Wingdings"/>
       </w:rPr>
     </w:lvl>
     <w:lvl w:ilvl="3" w:tplc="04090001" w:tentative="1">
@@ -1355,7 +1822,7 @@
         <w:ind w:left="6120" w:hanging="360"/>
       </w:pPr>
       <w:rPr>
-        <w:rFonts w:ascii="Symbol" w:hAnsi="Symbol" w:hint="default"/>
+        <w:rFonts w:hint="default" w:ascii="Symbol" w:hAnsi="Symbol"/>
       </w:rPr>
     </w:lvl>
     <w:lvl w:ilvl="4" w:tplc="04090003" w:tentative="1">
@@ -1367,7 +1834,7 @@
         <w:ind w:left="6840" w:hanging="360"/>
       </w:pPr>
       <w:rPr>
-        <w:rFonts w:ascii="Courier New" w:hAnsi="Courier New" w:cs="Courier New" w:hint="default"/>
+        <w:rFonts w:hint="default" w:ascii="Courier New" w:hAnsi="Courier New" w:cs="Courier New"/>
       </w:rPr>
     </w:lvl>
     <w:lvl w:ilvl="5" w:tplc="04090005" w:tentative="1">
@@ -1379,7 +1846,7 @@
         <w:ind w:left="7560" w:hanging="360"/>
       </w:pPr>
       <w:rPr>
-        <w:rFonts w:ascii="Wingdings" w:hAnsi="Wingdings" w:hint="default"/>
+        <w:rFonts w:hint="default" w:ascii="Wingdings" w:hAnsi="Wingdings"/>
       </w:rPr>
     </w:lvl>
     <w:lvl w:ilvl="6" w:tplc="04090001" w:tentative="1">
@@ -1391,7 +1858,7 @@
         <w:ind w:left="8280" w:hanging="360"/>
       </w:pPr>
       <w:rPr>
-        <w:rFonts w:ascii="Symbol" w:hAnsi="Symbol" w:hint="default"/>
+        <w:rFonts w:hint="default" w:ascii="Symbol" w:hAnsi="Symbol"/>
       </w:rPr>
     </w:lvl>
     <w:lvl w:ilvl="7" w:tplc="04090003" w:tentative="1">
@@ -1403,7 +1870,7 @@
         <w:ind w:left="9000" w:hanging="360"/>
       </w:pPr>
       <w:rPr>
-        <w:rFonts w:ascii="Courier New" w:hAnsi="Courier New" w:cs="Courier New" w:hint="default"/>
+        <w:rFonts w:hint="default" w:ascii="Courier New" w:hAnsi="Courier New" w:cs="Courier New"/>
       </w:rPr>
     </w:lvl>
     <w:lvl w:ilvl="8" w:tplc="04090005" w:tentative="1">
@@ -1415,7 +1882,7 @@
         <w:ind w:left="9720" w:hanging="360"/>
       </w:pPr>
       <w:rPr>
-        <w:rFonts w:ascii="Wingdings" w:hAnsi="Wingdings" w:hint="default"/>
+        <w:rFonts w:hint="default" w:ascii="Wingdings" w:hAnsi="Wingdings"/>
       </w:rPr>
     </w:lvl>
   </w:abstractNum>
@@ -1431,7 +1898,7 @@
         <w:ind w:left="3240" w:hanging="360"/>
       </w:pPr>
       <w:rPr>
-        <w:rFonts w:ascii="Calibri" w:eastAsiaTheme="minorHAnsi" w:hAnsi="Calibri" w:cstheme="minorBidi" w:hint="default"/>
+        <w:rFonts w:hint="default" w:ascii="Calibri" w:hAnsi="Calibri" w:eastAsiaTheme="minorHAnsi" w:cstheme="minorBidi"/>
       </w:rPr>
     </w:lvl>
     <w:lvl w:ilvl="1" w:tplc="04090003" w:tentative="1">
@@ -1443,7 +1910,7 @@
         <w:ind w:left="3960" w:hanging="360"/>
       </w:pPr>
       <w:rPr>
-        <w:rFonts w:ascii="Courier New" w:hAnsi="Courier New" w:cs="Courier New" w:hint="default"/>
+        <w:rFonts w:hint="default" w:ascii="Courier New" w:hAnsi="Courier New" w:cs="Courier New"/>
       </w:rPr>
     </w:lvl>
     <w:lvl w:ilvl="2" w:tplc="04090005" w:tentative="1">
@@ -1455,7 +1922,7 @@
         <w:ind w:left="4680" w:hanging="360"/>
       </w:pPr>
       <w:rPr>
-        <w:rFonts w:ascii="Wingdings" w:hAnsi="Wingdings" w:hint="default"/>
+        <w:rFonts w:hint="default" w:ascii="Wingdings" w:hAnsi="Wingdings"/>
       </w:rPr>
     </w:lvl>
     <w:lvl w:ilvl="3" w:tplc="04090001" w:tentative="1">
@@ -1467,7 +1934,7 @@
         <w:ind w:left="5400" w:hanging="360"/>
       </w:pPr>
       <w:rPr>
-        <w:rFonts w:ascii="Symbol" w:hAnsi="Symbol" w:hint="default"/>
+        <w:rFonts w:hint="default" w:ascii="Symbol" w:hAnsi="Symbol"/>
       </w:rPr>
     </w:lvl>
     <w:lvl w:ilvl="4" w:tplc="04090003" w:tentative="1">
@@ -1479,7 +1946,7 @@
         <w:ind w:left="6120" w:hanging="360"/>
       </w:pPr>
       <w:rPr>
-        <w:rFonts w:ascii="Courier New" w:hAnsi="Courier New" w:cs="Courier New" w:hint="default"/>
+        <w:rFonts w:hint="default" w:ascii="Courier New" w:hAnsi="Courier New" w:cs="Courier New"/>
       </w:rPr>
     </w:lvl>
     <w:lvl w:ilvl="5" w:tplc="04090005" w:tentative="1">
@@ -1491,7 +1958,7 @@
         <w:ind w:left="6840" w:hanging="360"/>
       </w:pPr>
       <w:rPr>
-        <w:rFonts w:ascii="Wingdings" w:hAnsi="Wingdings" w:hint="default"/>
+        <w:rFonts w:hint="default" w:ascii="Wingdings" w:hAnsi="Wingdings"/>
       </w:rPr>
     </w:lvl>
     <w:lvl w:ilvl="6" w:tplc="04090001" w:tentative="1">
@@ -1503,7 +1970,7 @@
         <w:ind w:left="7560" w:hanging="360"/>
       </w:pPr>
       <w:rPr>
-        <w:rFonts w:ascii="Symbol" w:hAnsi="Symbol" w:hint="default"/>
+        <w:rFonts w:hint="default" w:ascii="Symbol" w:hAnsi="Symbol"/>
       </w:rPr>
     </w:lvl>
     <w:lvl w:ilvl="7" w:tplc="04090003" w:tentative="1">
@@ -1515,7 +1982,7 @@
         <w:ind w:left="8280" w:hanging="360"/>
       </w:pPr>
       <w:rPr>
-        <w:rFonts w:ascii="Courier New" w:hAnsi="Courier New" w:cs="Courier New" w:hint="default"/>
+        <w:rFonts w:hint="default" w:ascii="Courier New" w:hAnsi="Courier New" w:cs="Courier New"/>
       </w:rPr>
     </w:lvl>
     <w:lvl w:ilvl="8" w:tplc="04090005" w:tentative="1">
@@ -1527,7 +1994,7 @@
         <w:ind w:left="9000" w:hanging="360"/>
       </w:pPr>
       <w:rPr>
-        <w:rFonts w:ascii="Wingdings" w:hAnsi="Wingdings" w:hint="default"/>
+        <w:rFonts w:hint="default" w:ascii="Wingdings" w:hAnsi="Wingdings"/>
       </w:rPr>
     </w:lvl>
   </w:abstractNum>
@@ -1544,7 +2011,7 @@
         <w:ind w:left="3960" w:hanging="360"/>
       </w:pPr>
       <w:rPr>
-        <w:rFonts w:ascii="Calibri" w:eastAsiaTheme="minorHAnsi" w:hAnsi="Calibri" w:cs="Calibri" w:hint="default"/>
+        <w:rFonts w:hint="default" w:ascii="Calibri" w:hAnsi="Calibri" w:cs="Calibri" w:eastAsiaTheme="minorHAnsi"/>
         <w:sz w:val="22"/>
       </w:rPr>
     </w:lvl>
@@ -1557,7 +2024,7 @@
         <w:ind w:left="4680" w:hanging="360"/>
       </w:pPr>
       <w:rPr>
-        <w:rFonts w:ascii="Courier New" w:hAnsi="Courier New" w:cs="Courier New" w:hint="default"/>
+        <w:rFonts w:hint="default" w:ascii="Courier New" w:hAnsi="Courier New" w:cs="Courier New"/>
       </w:rPr>
     </w:lvl>
     <w:lvl w:ilvl="2" w:tplc="04090005" w:tentative="1">
@@ -1569,7 +2036,7 @@
         <w:ind w:left="5400" w:hanging="360"/>
       </w:pPr>
       <w:rPr>
-        <w:rFonts w:ascii="Wingdings" w:hAnsi="Wingdings" w:hint="default"/>
+        <w:rFonts w:hint="default" w:ascii="Wingdings" w:hAnsi="Wingdings"/>
       </w:rPr>
     </w:lvl>
     <w:lvl w:ilvl="3" w:tplc="04090001" w:tentative="1">
@@ -1581,7 +2048,7 @@
         <w:ind w:left="6120" w:hanging="360"/>
       </w:pPr>
       <w:rPr>
-        <w:rFonts w:ascii="Symbol" w:hAnsi="Symbol" w:hint="default"/>
+        <w:rFonts w:hint="default" w:ascii="Symbol" w:hAnsi="Symbol"/>
       </w:rPr>
     </w:lvl>
     <w:lvl w:ilvl="4" w:tplc="04090003" w:tentative="1">
@@ -1593,7 +2060,7 @@
         <w:ind w:left="6840" w:hanging="360"/>
       </w:pPr>
       <w:rPr>
-        <w:rFonts w:ascii="Courier New" w:hAnsi="Courier New" w:cs="Courier New" w:hint="default"/>
+        <w:rFonts w:hint="default" w:ascii="Courier New" w:hAnsi="Courier New" w:cs="Courier New"/>
       </w:rPr>
     </w:lvl>
     <w:lvl w:ilvl="5" w:tplc="04090005" w:tentative="1">
@@ -1605,7 +2072,7 @@
         <w:ind w:left="7560" w:hanging="360"/>
       </w:pPr>
       <w:rPr>
-        <w:rFonts w:ascii="Wingdings" w:hAnsi="Wingdings" w:hint="default"/>
+        <w:rFonts w:hint="default" w:ascii="Wingdings" w:hAnsi="Wingdings"/>
       </w:rPr>
     </w:lvl>
     <w:lvl w:ilvl="6" w:tplc="04090001" w:tentative="1">
@@ -1617,7 +2084,7 @@
         <w:ind w:left="8280" w:hanging="360"/>
       </w:pPr>
       <w:rPr>
-        <w:rFonts w:ascii="Symbol" w:hAnsi="Symbol" w:hint="default"/>
+        <w:rFonts w:hint="default" w:ascii="Symbol" w:hAnsi="Symbol"/>
       </w:rPr>
     </w:lvl>
     <w:lvl w:ilvl="7" w:tplc="04090003" w:tentative="1">
@@ -1629,7 +2096,7 @@
         <w:ind w:left="9000" w:hanging="360"/>
       </w:pPr>
       <w:rPr>
-        <w:rFonts w:ascii="Courier New" w:hAnsi="Courier New" w:cs="Courier New" w:hint="default"/>
+        <w:rFonts w:hint="default" w:ascii="Courier New" w:hAnsi="Courier New" w:cs="Courier New"/>
       </w:rPr>
     </w:lvl>
     <w:lvl w:ilvl="8" w:tplc="04090005" w:tentative="1">
@@ -1641,7 +2108,7 @@
         <w:ind w:left="9720" w:hanging="360"/>
       </w:pPr>
       <w:rPr>
-        <w:rFonts w:ascii="Wingdings" w:hAnsi="Wingdings" w:hint="default"/>
+        <w:rFonts w:hint="default" w:ascii="Wingdings" w:hAnsi="Wingdings"/>
       </w:rPr>
     </w:lvl>
   </w:abstractNum>
@@ -1657,7 +2124,7 @@
         <w:ind w:left="3240" w:hanging="360"/>
       </w:pPr>
       <w:rPr>
-        <w:rFonts w:ascii="Calibri" w:eastAsiaTheme="minorHAnsi" w:hAnsi="Calibri" w:cstheme="minorBidi" w:hint="default"/>
+        <w:rFonts w:hint="default" w:ascii="Calibri" w:hAnsi="Calibri" w:eastAsiaTheme="minorHAnsi" w:cstheme="minorBidi"/>
         <w:b w:val="0"/>
         <w:color w:val="auto"/>
         <w:sz w:val="22"/>
@@ -1672,7 +2139,7 @@
         <w:ind w:left="3960" w:hanging="360"/>
       </w:pPr>
       <w:rPr>
-        <w:rFonts w:ascii="Courier New" w:hAnsi="Courier New" w:cs="Courier New" w:hint="default"/>
+        <w:rFonts w:hint="default" w:ascii="Courier New" w:hAnsi="Courier New" w:cs="Courier New"/>
       </w:rPr>
     </w:lvl>
     <w:lvl w:ilvl="2" w:tplc="04090005" w:tentative="1">
@@ -1684,7 +2151,7 @@
         <w:ind w:left="4680" w:hanging="360"/>
       </w:pPr>
       <w:rPr>
-        <w:rFonts w:ascii="Wingdings" w:hAnsi="Wingdings" w:hint="default"/>
+        <w:rFonts w:hint="default" w:ascii="Wingdings" w:hAnsi="Wingdings"/>
       </w:rPr>
     </w:lvl>
     <w:lvl w:ilvl="3" w:tplc="04090001" w:tentative="1">
@@ -1696,7 +2163,7 @@
         <w:ind w:left="5400" w:hanging="360"/>
       </w:pPr>
       <w:rPr>
-        <w:rFonts w:ascii="Symbol" w:hAnsi="Symbol" w:hint="default"/>
+        <w:rFonts w:hint="default" w:ascii="Symbol" w:hAnsi="Symbol"/>
       </w:rPr>
     </w:lvl>
     <w:lvl w:ilvl="4" w:tplc="04090003" w:tentative="1">
@@ -1708,7 +2175,7 @@
         <w:ind w:left="6120" w:hanging="360"/>
       </w:pPr>
       <w:rPr>
-        <w:rFonts w:ascii="Courier New" w:hAnsi="Courier New" w:cs="Courier New" w:hint="default"/>
+        <w:rFonts w:hint="default" w:ascii="Courier New" w:hAnsi="Courier New" w:cs="Courier New"/>
       </w:rPr>
     </w:lvl>
     <w:lvl w:ilvl="5" w:tplc="04090005" w:tentative="1">
@@ -1720,7 +2187,7 @@
         <w:ind w:left="6840" w:hanging="360"/>
       </w:pPr>
       <w:rPr>
-        <w:rFonts w:ascii="Wingdings" w:hAnsi="Wingdings" w:hint="default"/>
+        <w:rFonts w:hint="default" w:ascii="Wingdings" w:hAnsi="Wingdings"/>
       </w:rPr>
     </w:lvl>
     <w:lvl w:ilvl="6" w:tplc="04090001" w:tentative="1">
@@ -1732,7 +2199,7 @@
         <w:ind w:left="7560" w:hanging="360"/>
       </w:pPr>
       <w:rPr>
-        <w:rFonts w:ascii="Symbol" w:hAnsi="Symbol" w:hint="default"/>
+        <w:rFonts w:hint="default" w:ascii="Symbol" w:hAnsi="Symbol"/>
       </w:rPr>
     </w:lvl>
     <w:lvl w:ilvl="7" w:tplc="04090003" w:tentative="1">
@@ -1744,7 +2211,7 @@
         <w:ind w:left="8280" w:hanging="360"/>
       </w:pPr>
       <w:rPr>
-        <w:rFonts w:ascii="Courier New" w:hAnsi="Courier New" w:cs="Courier New" w:hint="default"/>
+        <w:rFonts w:hint="default" w:ascii="Courier New" w:hAnsi="Courier New" w:cs="Courier New"/>
       </w:rPr>
     </w:lvl>
     <w:lvl w:ilvl="8" w:tplc="04090005" w:tentative="1">
@@ -1756,7 +2223,7 @@
         <w:ind w:left="9000" w:hanging="360"/>
       </w:pPr>
       <w:rPr>
-        <w:rFonts w:ascii="Wingdings" w:hAnsi="Wingdings" w:hint="default"/>
+        <w:rFonts w:hint="default" w:ascii="Wingdings" w:hAnsi="Wingdings"/>
       </w:rPr>
     </w:lvl>
   </w:abstractNum>
@@ -1773,7 +2240,7 @@
         <w:ind w:left="1080" w:hanging="360"/>
       </w:pPr>
       <w:rPr>
-        <w:rFonts w:ascii="Calibri" w:eastAsiaTheme="minorHAnsi" w:hAnsi="Calibri" w:cs="Calibri" w:hint="default"/>
+        <w:rFonts w:hint="default" w:ascii="Calibri" w:hAnsi="Calibri" w:cs="Calibri" w:eastAsiaTheme="minorHAnsi"/>
       </w:rPr>
     </w:lvl>
     <w:lvl w:ilvl="1" w:tplc="04090003" w:tentative="1">
@@ -1785,7 +2252,7 @@
         <w:ind w:left="1800" w:hanging="360"/>
       </w:pPr>
       <w:rPr>
-        <w:rFonts w:ascii="Courier New" w:hAnsi="Courier New" w:cs="Courier New" w:hint="default"/>
+        <w:rFonts w:hint="default" w:ascii="Courier New" w:hAnsi="Courier New" w:cs="Courier New"/>
       </w:rPr>
     </w:lvl>
     <w:lvl w:ilvl="2" w:tplc="04090005" w:tentative="1">
@@ -1797,7 +2264,7 @@
         <w:ind w:left="2520" w:hanging="360"/>
       </w:pPr>
       <w:rPr>
-        <w:rFonts w:ascii="Wingdings" w:hAnsi="Wingdings" w:hint="default"/>
+        <w:rFonts w:hint="default" w:ascii="Wingdings" w:hAnsi="Wingdings"/>
       </w:rPr>
     </w:lvl>
     <w:lvl w:ilvl="3" w:tplc="04090001" w:tentative="1">
@@ -1809,7 +2276,7 @@
         <w:ind w:left="3240" w:hanging="360"/>
       </w:pPr>
       <w:rPr>
-        <w:rFonts w:ascii="Symbol" w:hAnsi="Symbol" w:hint="default"/>
+        <w:rFonts w:hint="default" w:ascii="Symbol" w:hAnsi="Symbol"/>
       </w:rPr>
     </w:lvl>
     <w:lvl w:ilvl="4" w:tplc="04090003" w:tentative="1">
@@ -1821,7 +2288,7 @@
         <w:ind w:left="3960" w:hanging="360"/>
       </w:pPr>
       <w:rPr>
-        <w:rFonts w:ascii="Courier New" w:hAnsi="Courier New" w:cs="Courier New" w:hint="default"/>
+        <w:rFonts w:hint="default" w:ascii="Courier New" w:hAnsi="Courier New" w:cs="Courier New"/>
       </w:rPr>
     </w:lvl>
     <w:lvl w:ilvl="5" w:tplc="04090005" w:tentative="1">
@@ -1833,7 +2300,7 @@
         <w:ind w:left="4680" w:hanging="360"/>
       </w:pPr>
       <w:rPr>
-        <w:rFonts w:ascii="Wingdings" w:hAnsi="Wingdings" w:hint="default"/>
+        <w:rFonts w:hint="default" w:ascii="Wingdings" w:hAnsi="Wingdings"/>
       </w:rPr>
     </w:lvl>
     <w:lvl w:ilvl="6" w:tplc="04090001" w:tentative="1">
@@ -1845,7 +2312,7 @@
         <w:ind w:left="5400" w:hanging="360"/>
       </w:pPr>
       <w:rPr>
-        <w:rFonts w:ascii="Symbol" w:hAnsi="Symbol" w:hint="default"/>
+        <w:rFonts w:hint="default" w:ascii="Symbol" w:hAnsi="Symbol"/>
       </w:rPr>
     </w:lvl>
     <w:lvl w:ilvl="7" w:tplc="04090003" w:tentative="1">
@@ -1857,7 +2324,7 @@
         <w:ind w:left="6120" w:hanging="360"/>
       </w:pPr>
       <w:rPr>
-        <w:rFonts w:ascii="Courier New" w:hAnsi="Courier New" w:cs="Courier New" w:hint="default"/>
+        <w:rFonts w:hint="default" w:ascii="Courier New" w:hAnsi="Courier New" w:cs="Courier New"/>
       </w:rPr>
     </w:lvl>
     <w:lvl w:ilvl="8" w:tplc="04090005" w:tentative="1">
@@ -1869,7 +2336,7 @@
         <w:ind w:left="6840" w:hanging="360"/>
       </w:pPr>
       <w:rPr>
-        <w:rFonts w:ascii="Wingdings" w:hAnsi="Wingdings" w:hint="default"/>
+        <w:rFonts w:hint="default" w:ascii="Wingdings" w:hAnsi="Wingdings"/>
       </w:rPr>
     </w:lvl>
   </w:abstractNum>
@@ -1885,7 +2352,7 @@
         <w:ind w:left="3240" w:hanging="360"/>
       </w:pPr>
       <w:rPr>
-        <w:rFonts w:ascii="Calibri" w:eastAsiaTheme="minorHAnsi" w:hAnsi="Calibri" w:cstheme="minorBidi" w:hint="default"/>
+        <w:rFonts w:hint="default" w:ascii="Calibri" w:hAnsi="Calibri" w:eastAsiaTheme="minorHAnsi" w:cstheme="minorBidi"/>
         <w:color w:val="auto"/>
         <w:sz w:val="22"/>
       </w:rPr>
@@ -1899,7 +2366,7 @@
         <w:ind w:left="3960" w:hanging="360"/>
       </w:pPr>
       <w:rPr>
-        <w:rFonts w:ascii="Courier New" w:hAnsi="Courier New" w:cs="Courier New" w:hint="default"/>
+        <w:rFonts w:hint="default" w:ascii="Courier New" w:hAnsi="Courier New" w:cs="Courier New"/>
       </w:rPr>
     </w:lvl>
     <w:lvl w:ilvl="2" w:tplc="04090005" w:tentative="1">
@@ -1911,7 +2378,7 @@
         <w:ind w:left="4680" w:hanging="360"/>
       </w:pPr>
       <w:rPr>
-        <w:rFonts w:ascii="Wingdings" w:hAnsi="Wingdings" w:hint="default"/>
+        <w:rFonts w:hint="default" w:ascii="Wingdings" w:hAnsi="Wingdings"/>
       </w:rPr>
     </w:lvl>
     <w:lvl w:ilvl="3" w:tplc="04090001" w:tentative="1">
@@ -1923,7 +2390,7 @@
         <w:ind w:left="5400" w:hanging="360"/>
       </w:pPr>
       <w:rPr>
-        <w:rFonts w:ascii="Symbol" w:hAnsi="Symbol" w:hint="default"/>
+        <w:rFonts w:hint="default" w:ascii="Symbol" w:hAnsi="Symbol"/>
       </w:rPr>
     </w:lvl>
     <w:lvl w:ilvl="4" w:tplc="04090003" w:tentative="1">
@@ -1935,7 +2402,7 @@
         <w:ind w:left="6120" w:hanging="360"/>
       </w:pPr>
       <w:rPr>
-        <w:rFonts w:ascii="Courier New" w:hAnsi="Courier New" w:cs="Courier New" w:hint="default"/>
+        <w:rFonts w:hint="default" w:ascii="Courier New" w:hAnsi="Courier New" w:cs="Courier New"/>
       </w:rPr>
     </w:lvl>
     <w:lvl w:ilvl="5" w:tplc="04090005" w:tentative="1">
@@ -1947,7 +2414,7 @@
         <w:ind w:left="6840" w:hanging="360"/>
       </w:pPr>
       <w:rPr>
-        <w:rFonts w:ascii="Wingdings" w:hAnsi="Wingdings" w:hint="default"/>
+        <w:rFonts w:hint="default" w:ascii="Wingdings" w:hAnsi="Wingdings"/>
       </w:rPr>
     </w:lvl>
     <w:lvl w:ilvl="6" w:tplc="04090001" w:tentative="1">
@@ -1959,7 +2426,7 @@
         <w:ind w:left="7560" w:hanging="360"/>
       </w:pPr>
       <w:rPr>
-        <w:rFonts w:ascii="Symbol" w:hAnsi="Symbol" w:hint="default"/>
+        <w:rFonts w:hint="default" w:ascii="Symbol" w:hAnsi="Symbol"/>
       </w:rPr>
     </w:lvl>
     <w:lvl w:ilvl="7" w:tplc="04090003" w:tentative="1">
@@ -1971,7 +2438,7 @@
         <w:ind w:left="8280" w:hanging="360"/>
       </w:pPr>
       <w:rPr>
-        <w:rFonts w:ascii="Courier New" w:hAnsi="Courier New" w:cs="Courier New" w:hint="default"/>
+        <w:rFonts w:hint="default" w:ascii="Courier New" w:hAnsi="Courier New" w:cs="Courier New"/>
       </w:rPr>
     </w:lvl>
     <w:lvl w:ilvl="8" w:tplc="04090005" w:tentative="1">
@@ -1983,7 +2450,7 @@
         <w:ind w:left="9000" w:hanging="360"/>
       </w:pPr>
       <w:rPr>
-        <w:rFonts w:ascii="Wingdings" w:hAnsi="Wingdings" w:hint="default"/>
+        <w:rFonts w:hint="default" w:ascii="Wingdings" w:hAnsi="Wingdings"/>
       </w:rPr>
     </w:lvl>
   </w:abstractNum>
@@ -1999,7 +2466,7 @@
         <w:ind w:left="3240" w:hanging="360"/>
       </w:pPr>
       <w:rPr>
-        <w:rFonts w:ascii="Calibri" w:eastAsiaTheme="minorHAnsi" w:hAnsi="Calibri" w:cstheme="minorBidi" w:hint="default"/>
+        <w:rFonts w:hint="default" w:ascii="Calibri" w:hAnsi="Calibri" w:eastAsiaTheme="minorHAnsi" w:cstheme="minorBidi"/>
       </w:rPr>
     </w:lvl>
     <w:lvl w:ilvl="1" w:tplc="04090003" w:tentative="1">
@@ -2011,7 +2478,7 @@
         <w:ind w:left="3960" w:hanging="360"/>
       </w:pPr>
       <w:rPr>
-        <w:rFonts w:ascii="Courier New" w:hAnsi="Courier New" w:cs="Courier New" w:hint="default"/>
+        <w:rFonts w:hint="default" w:ascii="Courier New" w:hAnsi="Courier New" w:cs="Courier New"/>
       </w:rPr>
     </w:lvl>
     <w:lvl w:ilvl="2" w:tplc="04090005" w:tentative="1">
@@ -2023,7 +2490,7 @@
         <w:ind w:left="4680" w:hanging="360"/>
       </w:pPr>
       <w:rPr>
-        <w:rFonts w:ascii="Wingdings" w:hAnsi="Wingdings" w:hint="default"/>
+        <w:rFonts w:hint="default" w:ascii="Wingdings" w:hAnsi="Wingdings"/>
       </w:rPr>
     </w:lvl>
     <w:lvl w:ilvl="3" w:tplc="04090001" w:tentative="1">
@@ -2035,7 +2502,7 @@
         <w:ind w:left="5400" w:hanging="360"/>
       </w:pPr>
       <w:rPr>
-        <w:rFonts w:ascii="Symbol" w:hAnsi="Symbol" w:hint="default"/>
+        <w:rFonts w:hint="default" w:ascii="Symbol" w:hAnsi="Symbol"/>
       </w:rPr>
     </w:lvl>
     <w:lvl w:ilvl="4" w:tplc="04090003" w:tentative="1">
@@ -2047,7 +2514,7 @@
         <w:ind w:left="6120" w:hanging="360"/>
       </w:pPr>
       <w:rPr>
-        <w:rFonts w:ascii="Courier New" w:hAnsi="Courier New" w:cs="Courier New" w:hint="default"/>
+        <w:rFonts w:hint="default" w:ascii="Courier New" w:hAnsi="Courier New" w:cs="Courier New"/>
       </w:rPr>
     </w:lvl>
     <w:lvl w:ilvl="5" w:tplc="04090005" w:tentative="1">
@@ -2059,7 +2526,7 @@
         <w:ind w:left="6840" w:hanging="360"/>
       </w:pPr>
       <w:rPr>
-        <w:rFonts w:ascii="Wingdings" w:hAnsi="Wingdings" w:hint="default"/>
+        <w:rFonts w:hint="default" w:ascii="Wingdings" w:hAnsi="Wingdings"/>
       </w:rPr>
     </w:lvl>
     <w:lvl w:ilvl="6" w:tplc="04090001" w:tentative="1">
@@ -2071,7 +2538,7 @@
         <w:ind w:left="7560" w:hanging="360"/>
       </w:pPr>
       <w:rPr>
-        <w:rFonts w:ascii="Symbol" w:hAnsi="Symbol" w:hint="default"/>
+        <w:rFonts w:hint="default" w:ascii="Symbol" w:hAnsi="Symbol"/>
       </w:rPr>
     </w:lvl>
     <w:lvl w:ilvl="7" w:tplc="04090003" w:tentative="1">
@@ -2083,7 +2550,7 @@
         <w:ind w:left="8280" w:hanging="360"/>
       </w:pPr>
       <w:rPr>
-        <w:rFonts w:ascii="Courier New" w:hAnsi="Courier New" w:cs="Courier New" w:hint="default"/>
+        <w:rFonts w:hint="default" w:ascii="Courier New" w:hAnsi="Courier New" w:cs="Courier New"/>
       </w:rPr>
     </w:lvl>
     <w:lvl w:ilvl="8" w:tplc="04090005" w:tentative="1">
@@ -2095,7 +2562,7 @@
         <w:ind w:left="9000" w:hanging="360"/>
       </w:pPr>
       <w:rPr>
-        <w:rFonts w:ascii="Wingdings" w:hAnsi="Wingdings" w:hint="default"/>
+        <w:rFonts w:hint="default" w:ascii="Wingdings" w:hAnsi="Wingdings"/>
       </w:rPr>
     </w:lvl>
   </w:abstractNum>
@@ -2112,7 +2579,7 @@
         <w:ind w:left="1080" w:hanging="360"/>
       </w:pPr>
       <w:rPr>
-        <w:rFonts w:ascii="Calibri" w:eastAsiaTheme="minorHAnsi" w:hAnsi="Calibri" w:cs="Calibri" w:hint="default"/>
+        <w:rFonts w:hint="default" w:ascii="Calibri" w:hAnsi="Calibri" w:cs="Calibri" w:eastAsiaTheme="minorHAnsi"/>
       </w:rPr>
     </w:lvl>
     <w:lvl w:ilvl="1" w:tplc="04090003">
@@ -2124,7 +2591,7 @@
         <w:ind w:left="1800" w:hanging="360"/>
       </w:pPr>
       <w:rPr>
-        <w:rFonts w:ascii="Courier New" w:hAnsi="Courier New" w:cs="Courier New" w:hint="default"/>
+        <w:rFonts w:hint="default" w:ascii="Courier New" w:hAnsi="Courier New" w:cs="Courier New"/>
       </w:rPr>
     </w:lvl>
     <w:lvl w:ilvl="2" w:tplc="04090005" w:tentative="1">
@@ -2136,7 +2603,7 @@
         <w:ind w:left="2520" w:hanging="360"/>
       </w:pPr>
       <w:rPr>
-        <w:rFonts w:ascii="Wingdings" w:hAnsi="Wingdings" w:hint="default"/>
+        <w:rFonts w:hint="default" w:ascii="Wingdings" w:hAnsi="Wingdings"/>
       </w:rPr>
     </w:lvl>
     <w:lvl w:ilvl="3" w:tplc="04090001" w:tentative="1">
@@ -2148,7 +2615,7 @@
         <w:ind w:left="3240" w:hanging="360"/>
       </w:pPr>
       <w:rPr>
-        <w:rFonts w:ascii="Symbol" w:hAnsi="Symbol" w:hint="default"/>
+        <w:rFonts w:hint="default" w:ascii="Symbol" w:hAnsi="Symbol"/>
       </w:rPr>
     </w:lvl>
     <w:lvl w:ilvl="4" w:tplc="04090003" w:tentative="1">
@@ -2160,7 +2627,7 @@
         <w:ind w:left="3960" w:hanging="360"/>
       </w:pPr>
       <w:rPr>
-        <w:rFonts w:ascii="Courier New" w:hAnsi="Courier New" w:cs="Courier New" w:hint="default"/>
+        <w:rFonts w:hint="default" w:ascii="Courier New" w:hAnsi="Courier New" w:cs="Courier New"/>
       </w:rPr>
     </w:lvl>
     <w:lvl w:ilvl="5" w:tplc="04090005" w:tentative="1">
@@ -2172,7 +2639,7 @@
         <w:ind w:left="4680" w:hanging="360"/>
       </w:pPr>
       <w:rPr>
-        <w:rFonts w:ascii="Wingdings" w:hAnsi="Wingdings" w:hint="default"/>
+        <w:rFonts w:hint="default" w:ascii="Wingdings" w:hAnsi="Wingdings"/>
       </w:rPr>
     </w:lvl>
     <w:lvl w:ilvl="6" w:tplc="04090001" w:tentative="1">
@@ -2184,7 +2651,7 @@
         <w:ind w:left="5400" w:hanging="360"/>
       </w:pPr>
       <w:rPr>
-        <w:rFonts w:ascii="Symbol" w:hAnsi="Symbol" w:hint="default"/>
+        <w:rFonts w:hint="default" w:ascii="Symbol" w:hAnsi="Symbol"/>
       </w:rPr>
     </w:lvl>
     <w:lvl w:ilvl="7" w:tplc="04090003" w:tentative="1">
@@ -2196,7 +2663,7 @@
         <w:ind w:left="6120" w:hanging="360"/>
       </w:pPr>
       <w:rPr>
-        <w:rFonts w:ascii="Courier New" w:hAnsi="Courier New" w:cs="Courier New" w:hint="default"/>
+        <w:rFonts w:hint="default" w:ascii="Courier New" w:hAnsi="Courier New" w:cs="Courier New"/>
       </w:rPr>
     </w:lvl>
     <w:lvl w:ilvl="8" w:tplc="04090005" w:tentative="1">
@@ -2208,7 +2675,7 @@
         <w:ind w:left="6840" w:hanging="360"/>
       </w:pPr>
       <w:rPr>
-        <w:rFonts w:ascii="Wingdings" w:hAnsi="Wingdings" w:hint="default"/>
+        <w:rFonts w:hint="default" w:ascii="Wingdings" w:hAnsi="Wingdings"/>
       </w:rPr>
     </w:lvl>
   </w:abstractNum>
@@ -2225,7 +2692,7 @@
         <w:ind w:left="3240" w:hanging="360"/>
       </w:pPr>
       <w:rPr>
-        <w:rFonts w:ascii="Calibri" w:eastAsiaTheme="minorHAnsi" w:hAnsi="Calibri" w:cs="Calibri" w:hint="default"/>
+        <w:rFonts w:hint="default" w:ascii="Calibri" w:hAnsi="Calibri" w:cs="Calibri" w:eastAsiaTheme="minorHAnsi"/>
       </w:rPr>
     </w:lvl>
     <w:lvl w:ilvl="1" w:tplc="04090003" w:tentative="1">
@@ -2237,7 +2704,7 @@
         <w:ind w:left="3960" w:hanging="360"/>
       </w:pPr>
       <w:rPr>
-        <w:rFonts w:ascii="Courier New" w:hAnsi="Courier New" w:cs="Courier New" w:hint="default"/>
+        <w:rFonts w:hint="default" w:ascii="Courier New" w:hAnsi="Courier New" w:cs="Courier New"/>
       </w:rPr>
     </w:lvl>
     <w:lvl w:ilvl="2" w:tplc="04090005" w:tentative="1">
@@ -2249,7 +2716,7 @@
         <w:ind w:left="4680" w:hanging="360"/>
       </w:pPr>
       <w:rPr>
-        <w:rFonts w:ascii="Wingdings" w:hAnsi="Wingdings" w:hint="default"/>
+        <w:rFonts w:hint="default" w:ascii="Wingdings" w:hAnsi="Wingdings"/>
       </w:rPr>
     </w:lvl>
     <w:lvl w:ilvl="3" w:tplc="04090001" w:tentative="1">
@@ -2261,7 +2728,7 @@
         <w:ind w:left="5400" w:hanging="360"/>
       </w:pPr>
       <w:rPr>
-        <w:rFonts w:ascii="Symbol" w:hAnsi="Symbol" w:hint="default"/>
+        <w:rFonts w:hint="default" w:ascii="Symbol" w:hAnsi="Symbol"/>
       </w:rPr>
     </w:lvl>
     <w:lvl w:ilvl="4" w:tplc="04090003" w:tentative="1">
@@ -2273,7 +2740,7 @@
         <w:ind w:left="6120" w:hanging="360"/>
       </w:pPr>
       <w:rPr>
-        <w:rFonts w:ascii="Courier New" w:hAnsi="Courier New" w:cs="Courier New" w:hint="default"/>
+        <w:rFonts w:hint="default" w:ascii="Courier New" w:hAnsi="Courier New" w:cs="Courier New"/>
       </w:rPr>
     </w:lvl>
     <w:lvl w:ilvl="5" w:tplc="04090005" w:tentative="1">
@@ -2285,7 +2752,7 @@
         <w:ind w:left="6840" w:hanging="360"/>
       </w:pPr>
       <w:rPr>
-        <w:rFonts w:ascii="Wingdings" w:hAnsi="Wingdings" w:hint="default"/>
+        <w:rFonts w:hint="default" w:ascii="Wingdings" w:hAnsi="Wingdings"/>
       </w:rPr>
     </w:lvl>
     <w:lvl w:ilvl="6" w:tplc="04090001" w:tentative="1">
@@ -2297,7 +2764,7 @@
         <w:ind w:left="7560" w:hanging="360"/>
       </w:pPr>
       <w:rPr>
-        <w:rFonts w:ascii="Symbol" w:hAnsi="Symbol" w:hint="default"/>
+        <w:rFonts w:hint="default" w:ascii="Symbol" w:hAnsi="Symbol"/>
       </w:rPr>
     </w:lvl>
     <w:lvl w:ilvl="7" w:tplc="04090003" w:tentative="1">
@@ -2309,7 +2776,7 @@
         <w:ind w:left="8280" w:hanging="360"/>
       </w:pPr>
       <w:rPr>
-        <w:rFonts w:ascii="Courier New" w:hAnsi="Courier New" w:cs="Courier New" w:hint="default"/>
+        <w:rFonts w:hint="default" w:ascii="Courier New" w:hAnsi="Courier New" w:cs="Courier New"/>
       </w:rPr>
     </w:lvl>
     <w:lvl w:ilvl="8" w:tplc="04090005" w:tentative="1">
@@ -2321,7 +2788,7 @@
         <w:ind w:left="9000" w:hanging="360"/>
       </w:pPr>
       <w:rPr>
-        <w:rFonts w:ascii="Wingdings" w:hAnsi="Wingdings" w:hint="default"/>
+        <w:rFonts w:hint="default" w:ascii="Wingdings" w:hAnsi="Wingdings"/>
       </w:rPr>
     </w:lvl>
   </w:abstractNum>
@@ -2363,7 +2830,7 @@
   <w:docDefaults>
     <w:rPrDefault>
       <w:rPr>
-        <w:rFonts w:asciiTheme="minorHAnsi" w:eastAsiaTheme="minorHAnsi" w:hAnsiTheme="minorHAnsi" w:cstheme="minorBidi"/>
+        <w:rFonts w:asciiTheme="minorHAnsi" w:hAnsiTheme="minorHAnsi" w:eastAsiaTheme="minorHAnsi" w:cstheme="minorBidi"/>
         <w:sz w:val="22"/>
         <w:szCs w:val="22"/>
         <w:lang w:val="en-US" w:eastAsia="en-US" w:bidi="ar-SA"/>
@@ -2378,14 +2845,14 @@
   <w:latentStyles w:defLockedState="0" w:defUIPriority="99" w:defSemiHidden="0" w:defUnhideWhenUsed="0" w:defQFormat="0" w:count="376">
     <w:lsdException w:name="Normal" w:uiPriority="0" w:qFormat="1"/>
     <w:lsdException w:name="heading 1" w:uiPriority="9" w:qFormat="1"/>
-    <w:lsdException w:name="heading 2" w:semiHidden="1" w:uiPriority="9" w:unhideWhenUsed="1" w:qFormat="1"/>
-    <w:lsdException w:name="heading 3" w:semiHidden="1" w:uiPriority="9" w:unhideWhenUsed="1" w:qFormat="1"/>
-    <w:lsdException w:name="heading 4" w:semiHidden="1" w:uiPriority="9" w:unhideWhenUsed="1" w:qFormat="1"/>
-    <w:lsdException w:name="heading 5" w:semiHidden="1" w:uiPriority="9" w:unhideWhenUsed="1" w:qFormat="1"/>
-    <w:lsdException w:name="heading 6" w:semiHidden="1" w:uiPriority="9" w:unhideWhenUsed="1" w:qFormat="1"/>
-    <w:lsdException w:name="heading 7" w:semiHidden="1" w:uiPriority="9" w:unhideWhenUsed="1" w:qFormat="1"/>
-    <w:lsdException w:name="heading 8" w:semiHidden="1" w:uiPriority="9" w:unhideWhenUsed="1" w:qFormat="1"/>
-    <w:lsdException w:name="heading 9" w:semiHidden="1" w:uiPriority="9" w:unhideWhenUsed="1" w:qFormat="1"/>
+    <w:lsdException w:name="heading 2" w:uiPriority="9" w:semiHidden="1" w:unhideWhenUsed="1" w:qFormat="1"/>
+    <w:lsdException w:name="heading 3" w:uiPriority="9" w:semiHidden="1" w:unhideWhenUsed="1" w:qFormat="1"/>
+    <w:lsdException w:name="heading 4" w:uiPriority="9" w:semiHidden="1" w:unhideWhenUsed="1" w:qFormat="1"/>
+    <w:lsdException w:name="heading 5" w:uiPriority="9" w:semiHidden="1" w:unhideWhenUsed="1" w:qFormat="1"/>
+    <w:lsdException w:name="heading 6" w:uiPriority="9" w:semiHidden="1" w:unhideWhenUsed="1" w:qFormat="1"/>
+    <w:lsdException w:name="heading 7" w:uiPriority="9" w:semiHidden="1" w:unhideWhenUsed="1" w:qFormat="1"/>
+    <w:lsdException w:name="heading 8" w:uiPriority="9" w:semiHidden="1" w:unhideWhenUsed="1" w:qFormat="1"/>
+    <w:lsdException w:name="heading 9" w:uiPriority="9" w:semiHidden="1" w:unhideWhenUsed="1" w:qFormat="1"/>
     <w:lsdException w:name="index 1" w:semiHidden="1" w:unhideWhenUsed="1"/>
     <w:lsdException w:name="index 2" w:semiHidden="1" w:unhideWhenUsed="1"/>
     <w:lsdException w:name="index 3" w:semiHidden="1" w:unhideWhenUsed="1"/>
@@ -2395,22 +2862,22 @@
     <w:lsdException w:name="index 7" w:semiHidden="1" w:unhideWhenUsed="1"/>
     <w:lsdException w:name="index 8" w:semiHidden="1" w:unhideWhenUsed="1"/>
     <w:lsdException w:name="index 9" w:semiHidden="1" w:unhideWhenUsed="1"/>
-    <w:lsdException w:name="toc 1" w:semiHidden="1" w:uiPriority="39" w:unhideWhenUsed="1"/>
-    <w:lsdException w:name="toc 2" w:semiHidden="1" w:uiPriority="39" w:unhideWhenUsed="1"/>
-    <w:lsdException w:name="toc 3" w:semiHidden="1" w:uiPriority="39" w:unhideWhenUsed="1"/>
-    <w:lsdException w:name="toc 4" w:semiHidden="1" w:uiPriority="39" w:unhideWhenUsed="1"/>
-    <w:lsdException w:name="toc 5" w:semiHidden="1" w:uiPriority="39" w:unhideWhenUsed="1"/>
-    <w:lsdException w:name="toc 6" w:semiHidden="1" w:uiPriority="39" w:unhideWhenUsed="1"/>
-    <w:lsdException w:name="toc 7" w:semiHidden="1" w:uiPriority="39" w:unhideWhenUsed="1"/>
-    <w:lsdException w:name="toc 8" w:semiHidden="1" w:uiPriority="39" w:unhideWhenUsed="1"/>
-    <w:lsdException w:name="toc 9" w:semiHidden="1" w:uiPriority="39" w:unhideWhenUsed="1"/>
+    <w:lsdException w:name="toc 1" w:uiPriority="39" w:semiHidden="1" w:unhideWhenUsed="1"/>
+    <w:lsdException w:name="toc 2" w:uiPriority="39" w:semiHidden="1" w:unhideWhenUsed="1"/>
+    <w:lsdException w:name="toc 3" w:uiPriority="39" w:semiHidden="1" w:unhideWhenUsed="1"/>
+    <w:lsdException w:name="toc 4" w:uiPriority="39" w:semiHidden="1" w:unhideWhenUsed="1"/>
+    <w:lsdException w:name="toc 5" w:uiPriority="39" w:semiHidden="1" w:unhideWhenUsed="1"/>
+    <w:lsdException w:name="toc 6" w:uiPriority="39" w:semiHidden="1" w:unhideWhenUsed="1"/>
+    <w:lsdException w:name="toc 7" w:uiPriority="39" w:semiHidden="1" w:unhideWhenUsed="1"/>
+    <w:lsdException w:name="toc 8" w:uiPriority="39" w:semiHidden="1" w:unhideWhenUsed="1"/>
+    <w:lsdException w:name="toc 9" w:uiPriority="39" w:semiHidden="1" w:unhideWhenUsed="1"/>
     <w:lsdException w:name="Normal Indent" w:semiHidden="1" w:unhideWhenUsed="1"/>
     <w:lsdException w:name="footnote text" w:semiHidden="1" w:unhideWhenUsed="1"/>
     <w:lsdException w:name="annotation text" w:semiHidden="1" w:unhideWhenUsed="1"/>
     <w:lsdException w:name="header" w:semiHidden="1" w:unhideWhenUsed="1"/>
     <w:lsdException w:name="footer" w:semiHidden="1" w:unhideWhenUsed="1"/>
     <w:lsdException w:name="index heading" w:semiHidden="1" w:unhideWhenUsed="1"/>
-    <w:lsdException w:name="caption" w:semiHidden="1" w:uiPriority="35" w:unhideWhenUsed="1" w:qFormat="1"/>
+    <w:lsdException w:name="caption" w:uiPriority="35" w:semiHidden="1" w:unhideWhenUsed="1" w:qFormat="1"/>
     <w:lsdException w:name="table of figures" w:semiHidden="1" w:unhideWhenUsed="1"/>
     <w:lsdException w:name="envelope address" w:semiHidden="1" w:unhideWhenUsed="1"/>
     <w:lsdException w:name="envelope return" w:semiHidden="1" w:unhideWhenUsed="1"/>
@@ -2441,7 +2908,7 @@
     <w:lsdException w:name="Title" w:uiPriority="10" w:qFormat="1"/>
     <w:lsdException w:name="Closing" w:semiHidden="1" w:unhideWhenUsed="1"/>
     <w:lsdException w:name="Signature" w:semiHidden="1" w:unhideWhenUsed="1"/>
-    <w:lsdException w:name="Default Paragraph Font" w:semiHidden="1" w:uiPriority="1" w:unhideWhenUsed="1"/>
+    <w:lsdException w:name="Default Paragraph Font" w:uiPriority="1" w:semiHidden="1" w:unhideWhenUsed="1"/>
     <w:lsdException w:name="Body Text" w:semiHidden="1" w:unhideWhenUsed="1"/>
     <w:lsdException w:name="Body Text Indent" w:semiHidden="1" w:unhideWhenUsed="1"/>
     <w:lsdException w:name="List Continue" w:semiHidden="1" w:unhideWhenUsed="1"/>
@@ -2530,7 +2997,7 @@
     <w:lsdException w:name="Table Web 2" w:semiHidden="1" w:unhideWhenUsed="1"/>
     <w:lsdException w:name="Table Web 3" w:semiHidden="1" w:unhideWhenUsed="1"/>
     <w:lsdException w:name="Balloon Text" w:semiHidden="1" w:unhideWhenUsed="1"/>
-    <w:lsdException w:name="Table Grid" w:semiHidden="1" w:uiPriority="59" w:unhideWhenUsed="1"/>
+    <w:lsdException w:name="Table Grid" w:uiPriority="59" w:semiHidden="1" w:unhideWhenUsed="1"/>
     <w:lsdException w:name="Table Theme" w:semiHidden="1" w:unhideWhenUsed="1"/>
     <w:lsdException w:name="Placeholder Text" w:semiHidden="1"/>
     <w:lsdException w:name="No Spacing" w:uiPriority="1" w:qFormat="1"/>
@@ -2641,8 +3108,8 @@
     <w:lsdException w:name="Subtle Reference" w:uiPriority="31" w:qFormat="1"/>
     <w:lsdException w:name="Intense Reference" w:uiPriority="32" w:qFormat="1"/>
     <w:lsdException w:name="Book Title" w:uiPriority="33" w:qFormat="1"/>
-    <w:lsdException w:name="Bibliography" w:semiHidden="1" w:uiPriority="37" w:unhideWhenUsed="1"/>
-    <w:lsdException w:name="TOC Heading" w:semiHidden="1" w:uiPriority="39" w:unhideWhenUsed="1" w:qFormat="1"/>
+    <w:lsdException w:name="Bibliography" w:uiPriority="37" w:semiHidden="1" w:unhideWhenUsed="1"/>
+    <w:lsdException w:name="TOC Heading" w:uiPriority="39" w:semiHidden="1" w:unhideWhenUsed="1" w:qFormat="1"/>
     <w:lsdException w:name="Plain Table 1" w:uiPriority="41"/>
     <w:lsdException w:name="Plain Table 2" w:uiPriority="42"/>
     <w:lsdException w:name="Plain Table 3" w:uiPriority="43"/>
@@ -2753,17 +3220,17 @@
     <w:lsdException w:name="Unresolved Mention" w:semiHidden="1" w:unhideWhenUsed="1"/>
     <w:lsdException w:name="Smart Link" w:semiHidden="1" w:unhideWhenUsed="1"/>
   </w:latentStyles>
-  <w:style w:type="paragraph" w:default="1" w:styleId="Normal">
+  <w:style w:type="paragraph" w:styleId="Normal" w:default="1">
     <w:name w:val="Normal"/>
     <w:qFormat/>
   </w:style>
-  <w:style w:type="character" w:default="1" w:styleId="DefaultParagraphFont">
+  <w:style w:type="character" w:styleId="DefaultParagraphFont" w:default="1">
     <w:name w:val="Default Paragraph Font"/>
     <w:uiPriority w:val="1"/>
     <w:semiHidden/>
     <w:unhideWhenUsed/>
   </w:style>
-  <w:style w:type="table" w:default="1" w:styleId="TableNormal">
+  <w:style w:type="table" w:styleId="TableNormal" w:default="1">
     <w:name w:val="Normal Table"/>
     <w:uiPriority w:val="99"/>
     <w:semiHidden/>
@@ -2778,7 +3245,7 @@
       </w:tblCellMar>
     </w:tblPr>
   </w:style>
-  <w:style w:type="numbering" w:default="1" w:styleId="NoList">
+  <w:style w:type="numbering" w:styleId="NoList" w:default="1">
     <w:name w:val="No List"/>
     <w:uiPriority w:val="99"/>
     <w:semiHidden/>
@@ -2803,12 +3270,12 @@
     </w:pPr>
     <w:tblPr>
       <w:tblBorders>
-        <w:top w:val="single" w:sz="4" w:space="0" w:color="auto"/>
-        <w:left w:val="single" w:sz="4" w:space="0" w:color="auto"/>
-        <w:bottom w:val="single" w:sz="4" w:space="0" w:color="auto"/>
-        <w:right w:val="single" w:sz="4" w:space="0" w:color="auto"/>
-        <w:insideH w:val="single" w:sz="4" w:space="0" w:color="auto"/>
-        <w:insideV w:val="single" w:sz="4" w:space="0" w:color="auto"/>
+        <w:top w:val="single" w:color="auto" w:sz="4" w:space="0"/>
+        <w:left w:val="single" w:color="auto" w:sz="4" w:space="0"/>
+        <w:bottom w:val="single" w:color="auto" w:sz="4" w:space="0"/>
+        <w:right w:val="single" w:color="auto" w:sz="4" w:space="0"/>
+        <w:insideH w:val="single" w:color="auto" w:sz="4" w:space="0"/>
+        <w:insideV w:val="single" w:color="auto" w:sz="4" w:space="0"/>
       </w:tblBorders>
     </w:tblPr>
   </w:style>
@@ -2849,7 +3316,7 @@
       <w:spacing w:after="0" w:line="240" w:lineRule="auto"/>
     </w:pPr>
   </w:style>
-  <w:style w:type="character" w:customStyle="1" w:styleId="HeaderChar">
+  <w:style w:type="character" w:styleId="HeaderChar" w:customStyle="1">
     <w:name w:val="Header Char"/>
     <w:basedOn w:val="DefaultParagraphFont"/>
     <w:link w:val="Header"/>
@@ -2871,7 +3338,7 @@
       <w:spacing w:after="0" w:line="240" w:lineRule="auto"/>
     </w:pPr>
   </w:style>
-  <w:style w:type="character" w:customStyle="1" w:styleId="FooterChar">
+  <w:style w:type="character" w:styleId="FooterChar" w:customStyle="1">
     <w:name w:val="Footer Char"/>
     <w:basedOn w:val="DefaultParagraphFont"/>
     <w:link w:val="Footer"/>
@@ -2895,7 +3362,7 @@
       <w:szCs w:val="16"/>
     </w:rPr>
   </w:style>
-  <w:style w:type="character" w:customStyle="1" w:styleId="BalloonTextChar">
+  <w:style w:type="character" w:styleId="BalloonTextChar" w:customStyle="1">
     <w:name w:val="Balloon Text Char"/>
     <w:basedOn w:val="DefaultParagraphFont"/>
     <w:link w:val="BalloonText"/>

</xml_diff>